<commit_message>
circuit diagram added, report mended
</commit_message>
<xml_diff>
--- a/Offline 1 (ALU)/Report_ALU_1.docx
+++ b/Offline 1 (ALU)/Report_ALU_1.docx
@@ -1673,7 +1673,7 @@
               </w:rPr>
               <w:t xml:space="preserve">A </w:t>
             </w:r>
-            <w:hyperlink r:id="rId5">
+            <w:hyperlink r:id="rId6">
               <w:r>
                 <w:rPr>
                   <w:rFonts w:ascii="Cambria Math" w:eastAsia="Cambria Math" w:hAnsi="Cambria Math" w:cs="Cambria Math"/>
@@ -2049,7 +2049,16 @@
                 <w:sz w:val="28"/>
                 <w:szCs w:val="28"/>
               </w:rPr>
-              <w:t>Xi</w:t>
+              <w:t>X</w:t>
+            </w:r>
+            <w:r>
+              <w:rPr>
+                <w:rFonts w:ascii="Times New Roman" w:eastAsia="Times New Roman" w:hAnsi="Times New Roman" w:cs="Times New Roman"/>
+                <w:b/>
+                <w:sz w:val="28"/>
+                <w:szCs w:val="28"/>
+              </w:rPr>
+              <w:t>i</w:t>
             </w:r>
           </w:p>
         </w:tc>
@@ -2083,7 +2092,16 @@
                 <w:sz w:val="28"/>
                 <w:szCs w:val="28"/>
               </w:rPr>
-              <w:t>Yi</w:t>
+              <w:t>Y</w:t>
+            </w:r>
+            <w:r>
+              <w:rPr>
+                <w:rFonts w:ascii="Times New Roman" w:eastAsia="Times New Roman" w:hAnsi="Times New Roman" w:cs="Times New Roman"/>
+                <w:b/>
+                <w:sz w:val="28"/>
+                <w:szCs w:val="28"/>
+              </w:rPr>
+              <w:t>i</w:t>
             </w:r>
           </w:p>
         </w:tc>
@@ -2118,7 +2136,16 @@
                 <w:sz w:val="28"/>
                 <w:szCs w:val="28"/>
               </w:rPr>
-              <w:t>Zi</w:t>
+              <w:t>Z</w:t>
+            </w:r>
+            <w:r>
+              <w:rPr>
+                <w:rFonts w:ascii="Times New Roman" w:eastAsia="Times New Roman" w:hAnsi="Times New Roman" w:cs="Times New Roman"/>
+                <w:b/>
+                <w:sz w:val="28"/>
+                <w:szCs w:val="28"/>
+              </w:rPr>
+              <w:t>i</w:t>
             </w:r>
             <w:proofErr w:type="spellEnd"/>
           </w:p>
@@ -2352,36 +2379,31 @@
               <w:spacing w:after="0" w:line="240" w:lineRule="auto"/>
               <w:jc w:val="center"/>
               <w:rPr>
-                <w:rFonts w:ascii="Cambria Math" w:eastAsia="Times New Roman" w:hAnsi="Cambria Math" w:cs="Times New Roman"/>
+                <w:rFonts w:ascii="Times New Roman" w:eastAsia="Times New Roman" w:hAnsi="Times New Roman" w:cs="Times New Roman"/>
                 <w:bCs/>
-                <w:iCs/>
-                <w:sz w:val="28"/>
-                <w:szCs w:val="28"/>
-              </w:rPr>
-            </w:pPr>
-            <m:oMathPara>
-              <m:oMath>
-                <m:r>
-                  <w:rPr>
-                    <w:rFonts w:ascii="Cambria Math" w:hAnsi="Cambria Math"/>
-                    <w:sz w:val="28"/>
-                    <w:szCs w:val="28"/>
-                  </w:rPr>
-                  <m:t>¬</m:t>
-                </m:r>
-                <m:r>
-                  <m:rPr>
-                    <m:sty m:val="p"/>
-                  </m:rPr>
-                  <w:rPr>
-                    <w:rFonts w:ascii="Cambria Math" w:hAnsi="Cambria Math"/>
-                    <w:sz w:val="28"/>
-                    <w:szCs w:val="28"/>
-                  </w:rPr>
-                  <m:t>B</m:t>
-                </m:r>
-              </m:oMath>
-            </m:oMathPara>
+                <w:i/>
+                <w:sz w:val="28"/>
+                <w:szCs w:val="28"/>
+              </w:rPr>
+            </w:pPr>
+            <m:oMath>
+              <m:r>
+                <w:rPr>
+                  <w:rFonts w:ascii="Cambria Math" w:hAnsi="Cambria Math"/>
+                  <w:sz w:val="28"/>
+                  <w:szCs w:val="28"/>
+                </w:rPr>
+                <m:t>¬</m:t>
+              </m:r>
+            </m:oMath>
+            <w:r>
+              <w:rPr>
+                <w:rFonts w:ascii="Times New Roman" w:eastAsia="Times New Roman" w:hAnsi="Times New Roman" w:cs="Times New Roman"/>
+                <w:sz w:val="28"/>
+                <w:szCs w:val="28"/>
+              </w:rPr>
+              <w:t>B</w:t>
+            </w:r>
           </w:p>
         </w:tc>
         <w:tc>
@@ -2663,8 +2685,8 @@
               <m:r>
                 <w:rPr>
                   <w:rFonts w:ascii="Cambria Math" w:hAnsi="Cambria Math"/>
-                  <w:sz w:val="32"/>
-                  <w:szCs w:val="32"/>
+                  <w:sz w:val="28"/>
+                  <w:szCs w:val="28"/>
                 </w:rPr>
                 <m:t>¬</m:t>
               </m:r>
@@ -2672,13 +2694,11 @@
             <w:r>
               <w:rPr>
                 <w:rFonts w:ascii="Times New Roman" w:eastAsia="Times New Roman" w:hAnsi="Times New Roman" w:cs="Times New Roman"/>
-                <w:sz w:val="32"/>
-                <w:szCs w:val="32"/>
+                <w:sz w:val="28"/>
+                <w:szCs w:val="28"/>
               </w:rPr>
               <w:t>B</w:t>
             </w:r>
-            <w:bookmarkStart w:id="0" w:name="_GoBack"/>
-            <w:bookmarkEnd w:id="0"/>
           </w:p>
         </w:tc>
         <w:tc>
@@ -2924,21 +2944,22 @@
               <m:r>
                 <w:rPr>
                   <w:rFonts w:ascii="Cambria Math" w:hAnsi="Cambria Math"/>
+                  <w:sz w:val="28"/>
+                  <w:szCs w:val="28"/>
                 </w:rPr>
                 <m:t>¬</m:t>
               </m:r>
-              <m:r>
-                <m:rPr>
-                  <m:sty m:val="p"/>
-                </m:rPr>
-                <w:rPr>
-                  <w:rFonts w:ascii="Cambria Math" w:eastAsia="Times New Roman" w:hAnsi="Cambria Math" w:cs="Times New Roman"/>
-                  <w:sz w:val="28"/>
-                  <w:szCs w:val="28"/>
-                </w:rPr>
-                <m:t>B</m:t>
-              </m:r>
             </m:oMath>
+            <w:r>
+              <w:rPr>
+                <w:rFonts w:ascii="Times New Roman" w:eastAsia="Times New Roman" w:hAnsi="Times New Roman" w:cs="Times New Roman"/>
+                <w:sz w:val="28"/>
+                <w:szCs w:val="28"/>
+              </w:rPr>
+              <w:t>B</w:t>
+            </w:r>
+            <w:bookmarkStart w:id="0" w:name="_GoBack"/>
+            <w:bookmarkEnd w:id="0"/>
           </w:p>
         </w:tc>
         <w:tc>
@@ -2966,24 +2987,24 @@
                 <w:szCs w:val="28"/>
               </w:rPr>
             </w:pPr>
-            <m:oMathPara>
-              <m:oMath>
-                <m:r>
-                  <w:rPr>
-                    <w:rFonts w:ascii="Cambria Math" w:hAnsi="Cambria Math"/>
-                  </w:rPr>
-                  <m:t>¬</m:t>
-                </m:r>
-                <m:r>
-                  <w:rPr>
-                    <w:rFonts w:ascii="Cambria Math" w:eastAsia="Times New Roman" w:hAnsi="Cambria Math" w:cs="Times New Roman"/>
-                    <w:sz w:val="28"/>
-                    <w:szCs w:val="28"/>
-                  </w:rPr>
-                  <m:t>B</m:t>
-                </m:r>
-              </m:oMath>
-            </m:oMathPara>
+            <m:oMath>
+              <m:r>
+                <w:rPr>
+                  <w:rFonts w:ascii="Cambria Math" w:hAnsi="Cambria Math"/>
+                  <w:sz w:val="28"/>
+                  <w:szCs w:val="28"/>
+                </w:rPr>
+                <m:t>¬</m:t>
+              </m:r>
+            </m:oMath>
+            <w:r>
+              <w:rPr>
+                <w:rFonts w:ascii="Times New Roman" w:eastAsia="Times New Roman" w:hAnsi="Times New Roman" w:cs="Times New Roman"/>
+                <w:sz w:val="28"/>
+                <w:szCs w:val="28"/>
+              </w:rPr>
+              <w:t>B</w:t>
+            </w:r>
           </w:p>
         </w:tc>
         <w:tc>
@@ -3700,7 +3721,7 @@
               </w:rPr>
               <w:t xml:space="preserve">A </w:t>
             </w:r>
-            <w:hyperlink r:id="rId6">
+            <w:hyperlink r:id="rId7">
               <w:r>
                 <w:rPr>
                   <w:rFonts w:ascii="Cambria Math" w:eastAsia="Cambria Math" w:hAnsi="Cambria Math" w:cs="Cambria Math"/>
@@ -3889,7 +3910,7 @@
                     <pic:cNvPicPr preferRelativeResize="0"/>
                   </pic:nvPicPr>
                   <pic:blipFill>
-                    <a:blip r:embed="rId7"/>
+                    <a:blip r:embed="rId8"/>
                     <a:srcRect/>
                     <a:stretch>
                       <a:fillRect/>
@@ -3966,6 +3987,613 @@
           <w:u w:val="single"/>
         </w:rPr>
       </w:pPr>
+      <w:r>
+        <w:rPr>
+          <w:rFonts w:ascii="Times New Roman" w:eastAsia="Times New Roman" w:hAnsi="Times New Roman" w:cs="Times New Roman"/>
+          <w:noProof/>
+          <w:sz w:val="28"/>
+          <w:szCs w:val="28"/>
+          <w:u w:val="single"/>
+        </w:rPr>
+        <mc:AlternateContent>
+          <mc:Choice Requires="wpi">
+            <w:drawing>
+              <wp:anchor distT="0" distB="0" distL="114300" distR="114300" simplePos="0" relativeHeight="251674624" behindDoc="0" locked="0" layoutInCell="1" allowOverlap="1">
+                <wp:simplePos x="0" y="0"/>
+                <wp:positionH relativeFrom="column">
+                  <wp:posOffset>-1175665</wp:posOffset>
+                </wp:positionH>
+                <wp:positionV relativeFrom="paragraph">
+                  <wp:posOffset>74445</wp:posOffset>
+                </wp:positionV>
+                <wp:extent cx="29880" cy="38160"/>
+                <wp:effectExtent l="38100" t="38100" r="46355" b="38100"/>
+                <wp:wrapNone/>
+                <wp:docPr id="20" name="Ink 20"/>
+                <wp:cNvGraphicFramePr/>
+                <a:graphic xmlns:a="http://schemas.openxmlformats.org/drawingml/2006/main">
+                  <a:graphicData uri="http://schemas.microsoft.com/office/word/2010/wordprocessingInk">
+                    <w14:contentPart bwMode="auto" r:id="rId9">
+                      <w14:nvContentPartPr>
+                        <w14:cNvContentPartPr/>
+                      </w14:nvContentPartPr>
+                      <w14:xfrm>
+                        <a:off x="0" y="0"/>
+                        <a:ext cx="29880" cy="38160"/>
+                      </w14:xfrm>
+                    </w14:contentPart>
+                  </a:graphicData>
+                </a:graphic>
+              </wp:anchor>
+            </w:drawing>
+          </mc:Choice>
+          <mc:Fallback>
+            <w:pict>
+              <v:shapetype id="_x0000_t75" coordsize="21600,21600" o:spt="75" o:preferrelative="t" path="m@4@5l@4@11@9@11@9@5xe" filled="f" stroked="f">
+                <v:stroke joinstyle="miter"/>
+                <v:formulas>
+                  <v:f eqn="if lineDrawn pixelLineWidth 0"/>
+                  <v:f eqn="sum @0 1 0"/>
+                  <v:f eqn="sum 0 0 @1"/>
+                  <v:f eqn="prod @2 1 2"/>
+                  <v:f eqn="prod @3 21600 pixelWidth"/>
+                  <v:f eqn="prod @3 21600 pixelHeight"/>
+                  <v:f eqn="sum @0 0 1"/>
+                  <v:f eqn="prod @6 1 2"/>
+                  <v:f eqn="prod @7 21600 pixelWidth"/>
+                  <v:f eqn="sum @8 21600 0"/>
+                  <v:f eqn="prod @7 21600 pixelHeight"/>
+                  <v:f eqn="sum @10 21600 0"/>
+                </v:formulas>
+                <v:path o:extrusionok="f" gradientshapeok="t" o:connecttype="rect"/>
+                <o:lock v:ext="edit" aspectratio="t"/>
+              </v:shapetype>
+              <v:shape id="Ink 20" o:spid="_x0000_s1026" type="#_x0000_t75" style="position:absolute;margin-left:-93.5pt;margin-top:4.9pt;width:4.2pt;height:4.9pt;z-index:251674624;visibility:visible;mso-wrap-style:square;mso-wrap-distance-left:9pt;mso-wrap-distance-top:0;mso-wrap-distance-right:9pt;mso-wrap-distance-bottom:0;mso-position-horizontal:absolute;mso-position-horizontal-relative:text;mso-position-vertical:absolute;mso-position-vertical-relative:text" o:gfxdata="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">
+                <v:imagedata r:id="rId10" o:title=""/>
+              </v:shape>
+            </w:pict>
+          </mc:Fallback>
+        </mc:AlternateContent>
+      </w:r>
+      <w:r>
+        <w:rPr>
+          <w:rFonts w:ascii="Times New Roman" w:eastAsia="Times New Roman" w:hAnsi="Times New Roman" w:cs="Times New Roman"/>
+          <w:noProof/>
+          <w:sz w:val="28"/>
+          <w:szCs w:val="28"/>
+          <w:u w:val="single"/>
+        </w:rPr>
+        <mc:AlternateContent>
+          <mc:Choice Requires="wpi">
+            <w:drawing>
+              <wp:anchor distT="0" distB="0" distL="114300" distR="114300" simplePos="0" relativeHeight="251673600" behindDoc="0" locked="0" layoutInCell="1" allowOverlap="1">
+                <wp:simplePos x="0" y="0"/>
+                <wp:positionH relativeFrom="column">
+                  <wp:posOffset>-1167385</wp:posOffset>
+                </wp:positionH>
+                <wp:positionV relativeFrom="paragraph">
+                  <wp:posOffset>141045</wp:posOffset>
+                </wp:positionV>
+                <wp:extent cx="11880" cy="105120"/>
+                <wp:effectExtent l="38100" t="38100" r="45720" b="47625"/>
+                <wp:wrapNone/>
+                <wp:docPr id="19" name="Ink 19"/>
+                <wp:cNvGraphicFramePr/>
+                <a:graphic xmlns:a="http://schemas.openxmlformats.org/drawingml/2006/main">
+                  <a:graphicData uri="http://schemas.microsoft.com/office/word/2010/wordprocessingInk">
+                    <w14:contentPart bwMode="auto" r:id="rId11">
+                      <w14:nvContentPartPr>
+                        <w14:cNvContentPartPr/>
+                      </w14:nvContentPartPr>
+                      <w14:xfrm>
+                        <a:off x="0" y="0"/>
+                        <a:ext cx="11880" cy="105120"/>
+                      </w14:xfrm>
+                    </w14:contentPart>
+                  </a:graphicData>
+                </a:graphic>
+              </wp:anchor>
+            </w:drawing>
+          </mc:Choice>
+          <mc:Fallback>
+            <w:pict>
+              <v:shape id="Ink 19" o:spid="_x0000_s1026" type="#_x0000_t75" style="position:absolute;margin-left:-92.85pt;margin-top:10.15pt;width:2.9pt;height:10.2pt;z-index:251673600;visibility:visible;mso-wrap-style:square;mso-wrap-distance-left:9pt;mso-wrap-distance-top:0;mso-wrap-distance-right:9pt;mso-wrap-distance-bottom:0;mso-position-horizontal:absolute;mso-position-horizontal-relative:text;mso-position-vertical:absolute;mso-position-vertical-relative:text" o:gfxdata="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">
+                <v:imagedata r:id="rId12" o:title=""/>
+              </v:shape>
+            </w:pict>
+          </mc:Fallback>
+        </mc:AlternateContent>
+      </w:r>
+      <w:r>
+        <w:rPr>
+          <w:rFonts w:ascii="Times New Roman" w:eastAsia="Times New Roman" w:hAnsi="Times New Roman" w:cs="Times New Roman"/>
+          <w:noProof/>
+          <w:sz w:val="28"/>
+          <w:szCs w:val="28"/>
+          <w:u w:val="single"/>
+        </w:rPr>
+        <mc:AlternateContent>
+          <mc:Choice Requires="wpi">
+            <w:drawing>
+              <wp:anchor distT="0" distB="0" distL="114300" distR="114300" simplePos="0" relativeHeight="251672576" behindDoc="0" locked="0" layoutInCell="1" allowOverlap="1">
+                <wp:simplePos x="0" y="0"/>
+                <wp:positionH relativeFrom="column">
+                  <wp:posOffset>-1155865</wp:posOffset>
+                </wp:positionH>
+                <wp:positionV relativeFrom="paragraph">
+                  <wp:posOffset>141045</wp:posOffset>
+                </wp:positionV>
+                <wp:extent cx="360" cy="76320"/>
+                <wp:effectExtent l="0" t="0" r="0" b="0"/>
+                <wp:wrapNone/>
+                <wp:docPr id="18" name="Ink 18"/>
+                <wp:cNvGraphicFramePr/>
+                <a:graphic xmlns:a="http://schemas.openxmlformats.org/drawingml/2006/main">
+                  <a:graphicData uri="http://schemas.microsoft.com/office/word/2010/wordprocessingInk">
+                    <w14:contentPart bwMode="auto" r:id="rId13">
+                      <w14:nvContentPartPr>
+                        <w14:cNvContentPartPr/>
+                      </w14:nvContentPartPr>
+                      <w14:xfrm>
+                        <a:off x="0" y="0"/>
+                        <a:ext cx="360" cy="76320"/>
+                      </w14:xfrm>
+                    </w14:contentPart>
+                  </a:graphicData>
+                </a:graphic>
+              </wp:anchor>
+            </w:drawing>
+          </mc:Choice>
+          <mc:Fallback>
+            <w:pict>
+              <v:shape id="Ink 18" o:spid="_x0000_s1026" type="#_x0000_t75" style="position:absolute;margin-left:-91.95pt;margin-top:10.15pt;width:1.95pt;height:7.9pt;z-index:251672576;visibility:visible;mso-wrap-style:square;mso-wrap-distance-left:9pt;mso-wrap-distance-top:0;mso-wrap-distance-right:9pt;mso-wrap-distance-bottom:0;mso-position-horizontal:absolute;mso-position-horizontal-relative:text;mso-position-vertical:absolute;mso-position-vertical-relative:text" o:gfxdata="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">
+                <v:imagedata r:id="rId14" o:title=""/>
+              </v:shape>
+            </w:pict>
+          </mc:Fallback>
+        </mc:AlternateContent>
+      </w:r>
+      <w:r>
+        <w:rPr>
+          <w:rFonts w:ascii="Times New Roman" w:eastAsia="Times New Roman" w:hAnsi="Times New Roman" w:cs="Times New Roman"/>
+          <w:noProof/>
+          <w:sz w:val="28"/>
+          <w:szCs w:val="28"/>
+          <w:u w:val="single"/>
+        </w:rPr>
+        <mc:AlternateContent>
+          <mc:Choice Requires="wpi">
+            <w:drawing>
+              <wp:anchor distT="0" distB="0" distL="114300" distR="114300" simplePos="0" relativeHeight="251671552" behindDoc="0" locked="0" layoutInCell="1" allowOverlap="1">
+                <wp:simplePos x="0" y="0"/>
+                <wp:positionH relativeFrom="column">
+                  <wp:posOffset>-1603345</wp:posOffset>
+                </wp:positionH>
+                <wp:positionV relativeFrom="paragraph">
+                  <wp:posOffset>55005</wp:posOffset>
+                </wp:positionV>
+                <wp:extent cx="19440" cy="19800"/>
+                <wp:effectExtent l="38100" t="38100" r="38100" b="56515"/>
+                <wp:wrapNone/>
+                <wp:docPr id="17" name="Ink 17"/>
+                <wp:cNvGraphicFramePr/>
+                <a:graphic xmlns:a="http://schemas.openxmlformats.org/drawingml/2006/main">
+                  <a:graphicData uri="http://schemas.microsoft.com/office/word/2010/wordprocessingInk">
+                    <w14:contentPart bwMode="auto" r:id="rId15">
+                      <w14:nvContentPartPr>
+                        <w14:cNvContentPartPr/>
+                      </w14:nvContentPartPr>
+                      <w14:xfrm>
+                        <a:off x="0" y="0"/>
+                        <a:ext cx="19440" cy="19800"/>
+                      </w14:xfrm>
+                    </w14:contentPart>
+                  </a:graphicData>
+                </a:graphic>
+              </wp:anchor>
+            </w:drawing>
+          </mc:Choice>
+          <mc:Fallback>
+            <w:pict>
+              <v:shape id="Ink 17" o:spid="_x0000_s1026" type="#_x0000_t75" style="position:absolute;margin-left:-127.2pt;margin-top:3.4pt;width:3.5pt;height:3.45pt;z-index:251671552;visibility:visible;mso-wrap-style:square;mso-wrap-distance-left:9pt;mso-wrap-distance-top:0;mso-wrap-distance-right:9pt;mso-wrap-distance-bottom:0;mso-position-horizontal:absolute;mso-position-horizontal-relative:text;mso-position-vertical:absolute;mso-position-vertical-relative:text" o:gfxdata="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">
+                <v:imagedata r:id="rId16" o:title=""/>
+              </v:shape>
+            </w:pict>
+          </mc:Fallback>
+        </mc:AlternateContent>
+      </w:r>
+      <w:r>
+        <w:rPr>
+          <w:rFonts w:ascii="Times New Roman" w:eastAsia="Times New Roman" w:hAnsi="Times New Roman" w:cs="Times New Roman"/>
+          <w:noProof/>
+          <w:sz w:val="28"/>
+          <w:szCs w:val="28"/>
+          <w:u w:val="single"/>
+        </w:rPr>
+        <mc:AlternateContent>
+          <mc:Choice Requires="wpi">
+            <w:drawing>
+              <wp:anchor distT="0" distB="0" distL="114300" distR="114300" simplePos="0" relativeHeight="251670528" behindDoc="0" locked="0" layoutInCell="1" allowOverlap="1">
+                <wp:simplePos x="0" y="0"/>
+                <wp:positionH relativeFrom="column">
+                  <wp:posOffset>-1584265</wp:posOffset>
+                </wp:positionH>
+                <wp:positionV relativeFrom="paragraph">
+                  <wp:posOffset>112245</wp:posOffset>
+                </wp:positionV>
+                <wp:extent cx="9720" cy="86400"/>
+                <wp:effectExtent l="38100" t="38100" r="47625" b="46990"/>
+                <wp:wrapNone/>
+                <wp:docPr id="16" name="Ink 16"/>
+                <wp:cNvGraphicFramePr/>
+                <a:graphic xmlns:a="http://schemas.openxmlformats.org/drawingml/2006/main">
+                  <a:graphicData uri="http://schemas.microsoft.com/office/word/2010/wordprocessingInk">
+                    <w14:contentPart bwMode="auto" r:id="rId17">
+                      <w14:nvContentPartPr>
+                        <w14:cNvContentPartPr/>
+                      </w14:nvContentPartPr>
+                      <w14:xfrm>
+                        <a:off x="0" y="0"/>
+                        <a:ext cx="9720" cy="86400"/>
+                      </w14:xfrm>
+                    </w14:contentPart>
+                  </a:graphicData>
+                </a:graphic>
+              </wp:anchor>
+            </w:drawing>
+          </mc:Choice>
+          <mc:Fallback>
+            <w:pict>
+              <v:shape id="Ink 16" o:spid="_x0000_s1026" type="#_x0000_t75" style="position:absolute;margin-left:-125.7pt;margin-top:7.9pt;width:2.65pt;height:8.65pt;z-index:251670528;visibility:visible;mso-wrap-style:square;mso-wrap-distance-left:9pt;mso-wrap-distance-top:0;mso-wrap-distance-right:9pt;mso-wrap-distance-bottom:0;mso-position-horizontal:absolute;mso-position-horizontal-relative:text;mso-position-vertical:absolute;mso-position-vertical-relative:text" o:gfxdata="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">
+                <v:imagedata r:id="rId18" o:title=""/>
+              </v:shape>
+            </w:pict>
+          </mc:Fallback>
+        </mc:AlternateContent>
+      </w:r>
+      <w:r>
+        <w:rPr>
+          <w:rFonts w:ascii="Times New Roman" w:eastAsia="Times New Roman" w:hAnsi="Times New Roman" w:cs="Times New Roman"/>
+          <w:noProof/>
+          <w:sz w:val="28"/>
+          <w:szCs w:val="28"/>
+          <w:u w:val="single"/>
+        </w:rPr>
+        <mc:AlternateContent>
+          <mc:Choice Requires="wpi">
+            <w:drawing>
+              <wp:anchor distT="0" distB="0" distL="114300" distR="114300" simplePos="0" relativeHeight="251669504" behindDoc="0" locked="0" layoutInCell="1" allowOverlap="1">
+                <wp:simplePos x="0" y="0"/>
+                <wp:positionH relativeFrom="column">
+                  <wp:posOffset>-2098705</wp:posOffset>
+                </wp:positionH>
+                <wp:positionV relativeFrom="paragraph">
+                  <wp:posOffset>36285</wp:posOffset>
+                </wp:positionV>
+                <wp:extent cx="28800" cy="28800"/>
+                <wp:effectExtent l="38100" t="38100" r="47625" b="47625"/>
+                <wp:wrapNone/>
+                <wp:docPr id="15" name="Ink 15"/>
+                <wp:cNvGraphicFramePr/>
+                <a:graphic xmlns:a="http://schemas.openxmlformats.org/drawingml/2006/main">
+                  <a:graphicData uri="http://schemas.microsoft.com/office/word/2010/wordprocessingInk">
+                    <w14:contentPart bwMode="auto" r:id="rId19">
+                      <w14:nvContentPartPr>
+                        <w14:cNvContentPartPr/>
+                      </w14:nvContentPartPr>
+                      <w14:xfrm>
+                        <a:off x="0" y="0"/>
+                        <a:ext cx="28800" cy="28800"/>
+                      </w14:xfrm>
+                    </w14:contentPart>
+                  </a:graphicData>
+                </a:graphic>
+              </wp:anchor>
+            </w:drawing>
+          </mc:Choice>
+          <mc:Fallback>
+            <w:pict>
+              <v:shape id="Ink 15" o:spid="_x0000_s1026" type="#_x0000_t75" style="position:absolute;margin-left:-166.2pt;margin-top:1.9pt;width:4.15pt;height:4.15pt;z-index:251669504;visibility:visible;mso-wrap-style:square;mso-wrap-distance-left:9pt;mso-wrap-distance-top:0;mso-wrap-distance-right:9pt;mso-wrap-distance-bottom:0;mso-position-horizontal:absolute;mso-position-horizontal-relative:text;mso-position-vertical:absolute;mso-position-vertical-relative:text" o:gfxdata="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">
+                <v:imagedata r:id="rId20" o:title=""/>
+              </v:shape>
+            </w:pict>
+          </mc:Fallback>
+        </mc:AlternateContent>
+      </w:r>
+      <w:r>
+        <w:rPr>
+          <w:rFonts w:ascii="Times New Roman" w:eastAsia="Times New Roman" w:hAnsi="Times New Roman" w:cs="Times New Roman"/>
+          <w:noProof/>
+          <w:sz w:val="28"/>
+          <w:szCs w:val="28"/>
+          <w:u w:val="single"/>
+        </w:rPr>
+        <mc:AlternateContent>
+          <mc:Choice Requires="wpi">
+            <w:drawing>
+              <wp:anchor distT="0" distB="0" distL="114300" distR="114300" simplePos="0" relativeHeight="251668480" behindDoc="0" locked="0" layoutInCell="1" allowOverlap="1">
+                <wp:simplePos x="0" y="0"/>
+                <wp:positionH relativeFrom="column">
+                  <wp:posOffset>-2070265</wp:posOffset>
+                </wp:positionH>
+                <wp:positionV relativeFrom="paragraph">
+                  <wp:posOffset>112245</wp:posOffset>
+                </wp:positionV>
+                <wp:extent cx="10440" cy="95760"/>
+                <wp:effectExtent l="38100" t="38100" r="46990" b="38100"/>
+                <wp:wrapNone/>
+                <wp:docPr id="14" name="Ink 14"/>
+                <wp:cNvGraphicFramePr/>
+                <a:graphic xmlns:a="http://schemas.openxmlformats.org/drawingml/2006/main">
+                  <a:graphicData uri="http://schemas.microsoft.com/office/word/2010/wordprocessingInk">
+                    <w14:contentPart bwMode="auto" r:id="rId21">
+                      <w14:nvContentPartPr>
+                        <w14:cNvContentPartPr/>
+                      </w14:nvContentPartPr>
+                      <w14:xfrm>
+                        <a:off x="0" y="0"/>
+                        <a:ext cx="10440" cy="95760"/>
+                      </w14:xfrm>
+                    </w14:contentPart>
+                  </a:graphicData>
+                </a:graphic>
+              </wp:anchor>
+            </w:drawing>
+          </mc:Choice>
+          <mc:Fallback>
+            <w:pict>
+              <v:shape id="Ink 14" o:spid="_x0000_s1026" type="#_x0000_t75" style="position:absolute;margin-left:-163.95pt;margin-top:7.9pt;width:2.75pt;height:9.45pt;z-index:251668480;visibility:visible;mso-wrap-style:square;mso-wrap-distance-left:9pt;mso-wrap-distance-top:0;mso-wrap-distance-right:9pt;mso-wrap-distance-bottom:0;mso-position-horizontal:absolute;mso-position-horizontal-relative:text;mso-position-vertical:absolute;mso-position-vertical-relative:text" o:gfxdata="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">
+                <v:imagedata r:id="rId22" o:title=""/>
+              </v:shape>
+            </w:pict>
+          </mc:Fallback>
+        </mc:AlternateContent>
+      </w:r>
+      <w:r>
+        <w:rPr>
+          <w:rFonts w:ascii="Times New Roman" w:eastAsia="Times New Roman" w:hAnsi="Times New Roman" w:cs="Times New Roman"/>
+          <w:noProof/>
+          <w:sz w:val="28"/>
+          <w:szCs w:val="28"/>
+          <w:u w:val="single"/>
+        </w:rPr>
+        <mc:AlternateContent>
+          <mc:Choice Requires="wpi">
+            <w:drawing>
+              <wp:anchor distT="0" distB="0" distL="114300" distR="114300" simplePos="0" relativeHeight="251667456" behindDoc="0" locked="0" layoutInCell="1" allowOverlap="1">
+                <wp:simplePos x="0" y="0"/>
+                <wp:positionH relativeFrom="column">
+                  <wp:posOffset>-2537185</wp:posOffset>
+                </wp:positionH>
+                <wp:positionV relativeFrom="paragraph">
+                  <wp:posOffset>64725</wp:posOffset>
+                </wp:positionV>
+                <wp:extent cx="29160" cy="47880"/>
+                <wp:effectExtent l="38100" t="38100" r="47625" b="47625"/>
+                <wp:wrapNone/>
+                <wp:docPr id="13" name="Ink 13"/>
+                <wp:cNvGraphicFramePr/>
+                <a:graphic xmlns:a="http://schemas.openxmlformats.org/drawingml/2006/main">
+                  <a:graphicData uri="http://schemas.microsoft.com/office/word/2010/wordprocessingInk">
+                    <w14:contentPart bwMode="auto" r:id="rId23">
+                      <w14:nvContentPartPr>
+                        <w14:cNvContentPartPr/>
+                      </w14:nvContentPartPr>
+                      <w14:xfrm>
+                        <a:off x="0" y="0"/>
+                        <a:ext cx="29160" cy="47880"/>
+                      </w14:xfrm>
+                    </w14:contentPart>
+                  </a:graphicData>
+                </a:graphic>
+              </wp:anchor>
+            </w:drawing>
+          </mc:Choice>
+          <mc:Fallback>
+            <w:pict>
+              <v:shape id="Ink 13" o:spid="_x0000_s1026" type="#_x0000_t75" style="position:absolute;margin-left:-200.75pt;margin-top:4.15pt;width:4.25pt;height:5.65pt;z-index:251667456;visibility:visible;mso-wrap-style:square;mso-wrap-distance-left:9pt;mso-wrap-distance-top:0;mso-wrap-distance-right:9pt;mso-wrap-distance-bottom:0;mso-position-horizontal:absolute;mso-position-horizontal-relative:text;mso-position-vertical:absolute;mso-position-vertical-relative:text" o:gfxdata="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">
+                <v:imagedata r:id="rId24" o:title=""/>
+              </v:shape>
+            </w:pict>
+          </mc:Fallback>
+        </mc:AlternateContent>
+      </w:r>
+      <w:r>
+        <w:rPr>
+          <w:rFonts w:ascii="Times New Roman" w:eastAsia="Times New Roman" w:hAnsi="Times New Roman" w:cs="Times New Roman"/>
+          <w:noProof/>
+          <w:sz w:val="28"/>
+          <w:szCs w:val="28"/>
+          <w:u w:val="single"/>
+        </w:rPr>
+        <mc:AlternateContent>
+          <mc:Choice Requires="wpi">
+            <w:drawing>
+              <wp:anchor distT="0" distB="0" distL="114300" distR="114300" simplePos="0" relativeHeight="251666432" behindDoc="0" locked="0" layoutInCell="1" allowOverlap="1">
+                <wp:simplePos x="0" y="0"/>
+                <wp:positionH relativeFrom="column">
+                  <wp:posOffset>-2527465</wp:posOffset>
+                </wp:positionH>
+                <wp:positionV relativeFrom="paragraph">
+                  <wp:posOffset>93525</wp:posOffset>
+                </wp:positionV>
+                <wp:extent cx="360" cy="9720"/>
+                <wp:effectExtent l="0" t="0" r="0" b="0"/>
+                <wp:wrapNone/>
+                <wp:docPr id="12" name="Ink 12"/>
+                <wp:cNvGraphicFramePr/>
+                <a:graphic xmlns:a="http://schemas.openxmlformats.org/drawingml/2006/main">
+                  <a:graphicData uri="http://schemas.microsoft.com/office/word/2010/wordprocessingInk">
+                    <w14:contentPart bwMode="auto" r:id="rId25">
+                      <w14:nvContentPartPr>
+                        <w14:cNvContentPartPr/>
+                      </w14:nvContentPartPr>
+                      <w14:xfrm>
+                        <a:off x="0" y="0"/>
+                        <a:ext cx="360" cy="9720"/>
+                      </w14:xfrm>
+                    </w14:contentPart>
+                  </a:graphicData>
+                </a:graphic>
+              </wp:anchor>
+            </w:drawing>
+          </mc:Choice>
+          <mc:Fallback>
+            <w:pict>
+              <v:shape id="Ink 12" o:spid="_x0000_s1026" type="#_x0000_t75" style="position:absolute;margin-left:-199.95pt;margin-top:6.4pt;width:1.95pt;height:2.65pt;z-index:251666432;visibility:visible;mso-wrap-style:square;mso-wrap-distance-left:9pt;mso-wrap-distance-top:0;mso-wrap-distance-right:9pt;mso-wrap-distance-bottom:0;mso-position-horizontal:absolute;mso-position-horizontal-relative:text;mso-position-vertical:absolute;mso-position-vertical-relative:text" o:gfxdata="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">
+                <v:imagedata r:id="rId26" o:title=""/>
+              </v:shape>
+            </w:pict>
+          </mc:Fallback>
+        </mc:AlternateContent>
+      </w:r>
+      <w:r>
+        <w:rPr>
+          <w:rFonts w:ascii="Times New Roman" w:eastAsia="Times New Roman" w:hAnsi="Times New Roman" w:cs="Times New Roman"/>
+          <w:noProof/>
+          <w:sz w:val="28"/>
+          <w:szCs w:val="28"/>
+          <w:u w:val="single"/>
+        </w:rPr>
+        <mc:AlternateContent>
+          <mc:Choice Requires="wpi">
+            <w:drawing>
+              <wp:anchor distT="0" distB="0" distL="114300" distR="114300" simplePos="0" relativeHeight="251665408" behindDoc="0" locked="0" layoutInCell="1" allowOverlap="1">
+                <wp:simplePos x="0" y="0"/>
+                <wp:positionH relativeFrom="column">
+                  <wp:posOffset>-2536825</wp:posOffset>
+                </wp:positionH>
+                <wp:positionV relativeFrom="paragraph">
+                  <wp:posOffset>64725</wp:posOffset>
+                </wp:positionV>
+                <wp:extent cx="360" cy="360"/>
+                <wp:effectExtent l="0" t="0" r="0" b="0"/>
+                <wp:wrapNone/>
+                <wp:docPr id="11" name="Ink 11"/>
+                <wp:cNvGraphicFramePr/>
+                <a:graphic xmlns:a="http://schemas.openxmlformats.org/drawingml/2006/main">
+                  <a:graphicData uri="http://schemas.microsoft.com/office/word/2010/wordprocessingInk">
+                    <w14:contentPart bwMode="auto" r:id="rId27">
+                      <w14:nvContentPartPr>
+                        <w14:cNvContentPartPr/>
+                      </w14:nvContentPartPr>
+                      <w14:xfrm>
+                        <a:off x="0" y="0"/>
+                        <a:ext cx="360" cy="360"/>
+                      </w14:xfrm>
+                    </w14:contentPart>
+                  </a:graphicData>
+                </a:graphic>
+              </wp:anchor>
+            </w:drawing>
+          </mc:Choice>
+          <mc:Fallback>
+            <w:pict>
+              <v:shape id="Ink 11" o:spid="_x0000_s1026" type="#_x0000_t75" style="position:absolute;margin-left:-200.7pt;margin-top:4.15pt;width:1.95pt;height:1.95pt;z-index:251665408;visibility:visible;mso-wrap-style:square;mso-wrap-distance-left:9pt;mso-wrap-distance-top:0;mso-wrap-distance-right:9pt;mso-wrap-distance-bottom:0;mso-position-horizontal:absolute;mso-position-horizontal-relative:text;mso-position-vertical:absolute;mso-position-vertical-relative:text" o:gfxdata="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">
+                <v:imagedata r:id="rId28" o:title=""/>
+              </v:shape>
+            </w:pict>
+          </mc:Fallback>
+        </mc:AlternateContent>
+      </w:r>
+      <w:r>
+        <w:rPr>
+          <w:rFonts w:ascii="Times New Roman" w:eastAsia="Times New Roman" w:hAnsi="Times New Roman" w:cs="Times New Roman"/>
+          <w:noProof/>
+          <w:sz w:val="28"/>
+          <w:szCs w:val="28"/>
+          <w:u w:val="single"/>
+        </w:rPr>
+        <mc:AlternateContent>
+          <mc:Choice Requires="wpi">
+            <w:drawing>
+              <wp:anchor distT="0" distB="0" distL="114300" distR="114300" simplePos="0" relativeHeight="251664384" behindDoc="0" locked="0" layoutInCell="1" allowOverlap="1">
+                <wp:simplePos x="0" y="0"/>
+                <wp:positionH relativeFrom="column">
+                  <wp:posOffset>-2528185</wp:posOffset>
+                </wp:positionH>
+                <wp:positionV relativeFrom="paragraph">
+                  <wp:posOffset>131325</wp:posOffset>
+                </wp:positionV>
+                <wp:extent cx="11520" cy="95760"/>
+                <wp:effectExtent l="38100" t="38100" r="45720" b="38100"/>
+                <wp:wrapNone/>
+                <wp:docPr id="10" name="Ink 10"/>
+                <wp:cNvGraphicFramePr/>
+                <a:graphic xmlns:a="http://schemas.openxmlformats.org/drawingml/2006/main">
+                  <a:graphicData uri="http://schemas.microsoft.com/office/word/2010/wordprocessingInk">
+                    <w14:contentPart bwMode="auto" r:id="rId29">
+                      <w14:nvContentPartPr>
+                        <w14:cNvContentPartPr/>
+                      </w14:nvContentPartPr>
+                      <w14:xfrm>
+                        <a:off x="0" y="0"/>
+                        <a:ext cx="11520" cy="95760"/>
+                      </w14:xfrm>
+                    </w14:contentPart>
+                  </a:graphicData>
+                </a:graphic>
+              </wp:anchor>
+            </w:drawing>
+          </mc:Choice>
+          <mc:Fallback>
+            <w:pict>
+              <v:shape id="Ink 10" o:spid="_x0000_s1026" type="#_x0000_t75" style="position:absolute;margin-left:-200pt;margin-top:9.4pt;width:2.8pt;height:9.45pt;z-index:251664384;visibility:visible;mso-wrap-style:square;mso-wrap-distance-left:9pt;mso-wrap-distance-top:0;mso-wrap-distance-right:9pt;mso-wrap-distance-bottom:0;mso-position-horizontal:absolute;mso-position-horizontal-relative:text;mso-position-vertical:absolute;mso-position-vertical-relative:text" o:gfxdata="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">
+                <v:imagedata r:id="rId30" o:title=""/>
+              </v:shape>
+            </w:pict>
+          </mc:Fallback>
+        </mc:AlternateContent>
+      </w:r>
+      <w:r>
+        <w:rPr>
+          <w:rFonts w:ascii="Times New Roman" w:eastAsia="Times New Roman" w:hAnsi="Times New Roman" w:cs="Times New Roman"/>
+          <w:noProof/>
+          <w:sz w:val="28"/>
+          <w:szCs w:val="28"/>
+          <w:u w:val="single"/>
+        </w:rPr>
+        <mc:AlternateContent>
+          <mc:Choice Requires="wpi">
+            <w:drawing>
+              <wp:anchor distT="0" distB="0" distL="114300" distR="114300" simplePos="0" relativeHeight="251663360" behindDoc="0" locked="0" layoutInCell="1" allowOverlap="1">
+                <wp:simplePos x="0" y="0"/>
+                <wp:positionH relativeFrom="column">
+                  <wp:posOffset>-2546185</wp:posOffset>
+                </wp:positionH>
+                <wp:positionV relativeFrom="paragraph">
+                  <wp:posOffset>84000</wp:posOffset>
+                </wp:positionV>
+                <wp:extent cx="360" cy="360"/>
+                <wp:effectExtent l="0" t="0" r="0" b="0"/>
+                <wp:wrapNone/>
+                <wp:docPr id="8" name="Ink 8"/>
+                <wp:cNvGraphicFramePr/>
+                <a:graphic xmlns:a="http://schemas.openxmlformats.org/drawingml/2006/main">
+                  <a:graphicData uri="http://schemas.microsoft.com/office/word/2010/wordprocessingInk">
+                    <w14:contentPart bwMode="auto" r:id="rId31">
+                      <w14:nvContentPartPr>
+                        <w14:cNvContentPartPr/>
+                      </w14:nvContentPartPr>
+                      <w14:xfrm>
+                        <a:off x="0" y="0"/>
+                        <a:ext cx="360" cy="360"/>
+                      </w14:xfrm>
+                    </w14:contentPart>
+                  </a:graphicData>
+                </a:graphic>
+              </wp:anchor>
+            </w:drawing>
+          </mc:Choice>
+          <mc:Fallback>
+            <w:pict>
+              <v:shape id="Ink 8" o:spid="_x0000_s1026" type="#_x0000_t75" style="position:absolute;margin-left:-201.15pt;margin-top:5.95pt;width:1.4pt;height:1.4pt;z-index:251663360;visibility:visible;mso-wrap-style:square;mso-wrap-distance-left:9pt;mso-wrap-distance-top:0;mso-wrap-distance-right:9pt;mso-wrap-distance-bottom:0;mso-position-horizontal:absolute;mso-position-horizontal-relative:text;mso-position-vertical:absolute;mso-position-vertical-relative:text" o:gfxdata="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">
+                <v:imagedata r:id="rId32" o:title=""/>
+              </v:shape>
+            </w:pict>
+          </mc:Fallback>
+        </mc:AlternateContent>
+      </w:r>
     </w:p>
     <w:p>
       <w:pPr>
@@ -4015,6 +4643,1221 @@
           <w:noProof/>
         </w:rPr>
         <w:lastRenderedPageBreak/>
+        <mc:AlternateContent>
+          <mc:Choice Requires="wpi">
+            <w:drawing>
+              <wp:anchor distT="0" distB="0" distL="114300" distR="114300" simplePos="0" relativeHeight="251702272" behindDoc="0" locked="0" layoutInCell="1" allowOverlap="1">
+                <wp:simplePos x="0" y="0"/>
+                <wp:positionH relativeFrom="column">
+                  <wp:posOffset>666720</wp:posOffset>
+                </wp:positionH>
+                <wp:positionV relativeFrom="paragraph">
+                  <wp:posOffset>-3286215</wp:posOffset>
+                </wp:positionV>
+                <wp:extent cx="19440" cy="29160"/>
+                <wp:effectExtent l="38100" t="38100" r="38100" b="47625"/>
+                <wp:wrapNone/>
+                <wp:docPr id="47" name="Ink 47"/>
+                <wp:cNvGraphicFramePr/>
+                <a:graphic xmlns:a="http://schemas.openxmlformats.org/drawingml/2006/main">
+                  <a:graphicData uri="http://schemas.microsoft.com/office/word/2010/wordprocessingInk">
+                    <w14:contentPart bwMode="auto" r:id="rId33">
+                      <w14:nvContentPartPr>
+                        <w14:cNvContentPartPr/>
+                      </w14:nvContentPartPr>
+                      <w14:xfrm>
+                        <a:off x="0" y="0"/>
+                        <a:ext cx="19440" cy="29160"/>
+                      </w14:xfrm>
+                    </w14:contentPart>
+                  </a:graphicData>
+                </a:graphic>
+              </wp:anchor>
+            </w:drawing>
+          </mc:Choice>
+          <mc:Fallback>
+            <w:pict>
+              <v:shape id="Ink 47" o:spid="_x0000_s1026" type="#_x0000_t75" style="position:absolute;margin-left:51.55pt;margin-top:-259.7pt;width:3.5pt;height:4.25pt;z-index:251702272;visibility:visible;mso-wrap-style:square;mso-wrap-distance-left:9pt;mso-wrap-distance-top:0;mso-wrap-distance-right:9pt;mso-wrap-distance-bottom:0;mso-position-horizontal:absolute;mso-position-horizontal-relative:text;mso-position-vertical:absolute;mso-position-vertical-relative:text" o:gfxdata="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">
+                <v:imagedata r:id="rId34" o:title=""/>
+              </v:shape>
+            </w:pict>
+          </mc:Fallback>
+        </mc:AlternateContent>
+      </w:r>
+      <w:r>
+        <w:rPr>
+          <w:noProof/>
+        </w:rPr>
+        <mc:AlternateContent>
+          <mc:Choice Requires="wpi">
+            <w:drawing>
+              <wp:anchor distT="0" distB="0" distL="114300" distR="114300" simplePos="0" relativeHeight="251701248" behindDoc="0" locked="0" layoutInCell="1" allowOverlap="1">
+                <wp:simplePos x="0" y="0"/>
+                <wp:positionH relativeFrom="column">
+                  <wp:posOffset>676440</wp:posOffset>
+                </wp:positionH>
+                <wp:positionV relativeFrom="paragraph">
+                  <wp:posOffset>-3200535</wp:posOffset>
+                </wp:positionV>
+                <wp:extent cx="11880" cy="114840"/>
+                <wp:effectExtent l="38100" t="38100" r="45720" b="38100"/>
+                <wp:wrapNone/>
+                <wp:docPr id="46" name="Ink 46"/>
+                <wp:cNvGraphicFramePr/>
+                <a:graphic xmlns:a="http://schemas.openxmlformats.org/drawingml/2006/main">
+                  <a:graphicData uri="http://schemas.microsoft.com/office/word/2010/wordprocessingInk">
+                    <w14:contentPart bwMode="auto" r:id="rId35">
+                      <w14:nvContentPartPr>
+                        <w14:cNvContentPartPr/>
+                      </w14:nvContentPartPr>
+                      <w14:xfrm>
+                        <a:off x="0" y="0"/>
+                        <a:ext cx="11880" cy="114840"/>
+                      </w14:xfrm>
+                    </w14:contentPart>
+                  </a:graphicData>
+                </a:graphic>
+              </wp:anchor>
+            </w:drawing>
+          </mc:Choice>
+          <mc:Fallback>
+            <w:pict>
+              <v:shape id="Ink 46" o:spid="_x0000_s1026" type="#_x0000_t75" style="position:absolute;margin-left:52.3pt;margin-top:-252.95pt;width:2.9pt;height:10.95pt;z-index:251701248;visibility:visible;mso-wrap-style:square;mso-wrap-distance-left:9pt;mso-wrap-distance-top:0;mso-wrap-distance-right:9pt;mso-wrap-distance-bottom:0;mso-position-horizontal:absolute;mso-position-horizontal-relative:text;mso-position-vertical:absolute;mso-position-vertical-relative:text" o:gfxdata="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">
+                <v:imagedata r:id="rId36" o:title=""/>
+              </v:shape>
+            </w:pict>
+          </mc:Fallback>
+        </mc:AlternateContent>
+      </w:r>
+      <w:r>
+        <w:rPr>
+          <w:noProof/>
+        </w:rPr>
+        <mc:AlternateContent>
+          <mc:Choice Requires="wpi">
+            <w:drawing>
+              <wp:anchor distT="0" distB="0" distL="114300" distR="114300" simplePos="0" relativeHeight="251700224" behindDoc="0" locked="0" layoutInCell="1" allowOverlap="1">
+                <wp:simplePos x="0" y="0"/>
+                <wp:positionH relativeFrom="column">
+                  <wp:posOffset>781200</wp:posOffset>
+                </wp:positionH>
+                <wp:positionV relativeFrom="paragraph">
+                  <wp:posOffset>-4239855</wp:posOffset>
+                </wp:positionV>
+                <wp:extent cx="9720" cy="11160"/>
+                <wp:effectExtent l="38100" t="38100" r="47625" b="46355"/>
+                <wp:wrapNone/>
+                <wp:docPr id="45" name="Ink 45"/>
+                <wp:cNvGraphicFramePr/>
+                <a:graphic xmlns:a="http://schemas.openxmlformats.org/drawingml/2006/main">
+                  <a:graphicData uri="http://schemas.microsoft.com/office/word/2010/wordprocessingInk">
+                    <w14:contentPart bwMode="auto" r:id="rId37">
+                      <w14:nvContentPartPr>
+                        <w14:cNvContentPartPr/>
+                      </w14:nvContentPartPr>
+                      <w14:xfrm>
+                        <a:off x="0" y="0"/>
+                        <a:ext cx="9720" cy="11160"/>
+                      </w14:xfrm>
+                    </w14:contentPart>
+                  </a:graphicData>
+                </a:graphic>
+              </wp:anchor>
+            </w:drawing>
+          </mc:Choice>
+          <mc:Fallback>
+            <w:pict>
+              <v:shape id="Ink 45" o:spid="_x0000_s1026" type="#_x0000_t75" style="position:absolute;margin-left:60.55pt;margin-top:-334.8pt;width:2.7pt;height:2.85pt;z-index:251700224;visibility:visible;mso-wrap-style:square;mso-wrap-distance-left:9pt;mso-wrap-distance-top:0;mso-wrap-distance-right:9pt;mso-wrap-distance-bottom:0;mso-position-horizontal:absolute;mso-position-horizontal-relative:text;mso-position-vertical:absolute;mso-position-vertical-relative:text" o:gfxdata="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">
+                <v:imagedata r:id="rId38" o:title=""/>
+              </v:shape>
+            </w:pict>
+          </mc:Fallback>
+        </mc:AlternateContent>
+      </w:r>
+      <w:r>
+        <w:rPr>
+          <w:noProof/>
+        </w:rPr>
+        <mc:AlternateContent>
+          <mc:Choice Requires="wpi">
+            <w:drawing>
+              <wp:anchor distT="0" distB="0" distL="114300" distR="114300" simplePos="0" relativeHeight="251699200" behindDoc="0" locked="0" layoutInCell="1" allowOverlap="1">
+                <wp:simplePos x="0" y="0"/>
+                <wp:positionH relativeFrom="column">
+                  <wp:posOffset>752400</wp:posOffset>
+                </wp:positionH>
+                <wp:positionV relativeFrom="paragraph">
+                  <wp:posOffset>-3744135</wp:posOffset>
+                </wp:positionV>
+                <wp:extent cx="47880" cy="43200"/>
+                <wp:effectExtent l="38100" t="38100" r="47625" b="52070"/>
+                <wp:wrapNone/>
+                <wp:docPr id="44" name="Ink 44"/>
+                <wp:cNvGraphicFramePr/>
+                <a:graphic xmlns:a="http://schemas.openxmlformats.org/drawingml/2006/main">
+                  <a:graphicData uri="http://schemas.microsoft.com/office/word/2010/wordprocessingInk">
+                    <w14:contentPart bwMode="auto" r:id="rId39">
+                      <w14:nvContentPartPr>
+                        <w14:cNvContentPartPr/>
+                      </w14:nvContentPartPr>
+                      <w14:xfrm>
+                        <a:off x="0" y="0"/>
+                        <a:ext cx="47880" cy="43200"/>
+                      </w14:xfrm>
+                    </w14:contentPart>
+                  </a:graphicData>
+                </a:graphic>
+              </wp:anchor>
+            </w:drawing>
+          </mc:Choice>
+          <mc:Fallback>
+            <w:pict>
+              <v:shape id="Ink 44" o:spid="_x0000_s1026" type="#_x0000_t75" style="position:absolute;margin-left:58.3pt;margin-top:-295.75pt;width:5.65pt;height:5.25pt;z-index:251699200;visibility:visible;mso-wrap-style:square;mso-wrap-distance-left:9pt;mso-wrap-distance-top:0;mso-wrap-distance-right:9pt;mso-wrap-distance-bottom:0;mso-position-horizontal:absolute;mso-position-horizontal-relative:text;mso-position-vertical:absolute;mso-position-vertical-relative:text" o:gfxdata="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">
+                <v:imagedata r:id="rId40" o:title=""/>
+              </v:shape>
+            </w:pict>
+          </mc:Fallback>
+        </mc:AlternateContent>
+      </w:r>
+      <w:r>
+        <w:rPr>
+          <w:noProof/>
+        </w:rPr>
+        <mc:AlternateContent>
+          <mc:Choice Requires="wpi">
+            <w:drawing>
+              <wp:anchor distT="0" distB="0" distL="114300" distR="114300" simplePos="0" relativeHeight="251698176" behindDoc="0" locked="0" layoutInCell="1" allowOverlap="1">
+                <wp:simplePos x="0" y="0"/>
+                <wp:positionH relativeFrom="column">
+                  <wp:posOffset>781200</wp:posOffset>
+                </wp:positionH>
+                <wp:positionV relativeFrom="paragraph">
+                  <wp:posOffset>-3648015</wp:posOffset>
+                </wp:positionV>
+                <wp:extent cx="29880" cy="171720"/>
+                <wp:effectExtent l="38100" t="38100" r="46355" b="38100"/>
+                <wp:wrapNone/>
+                <wp:docPr id="43" name="Ink 43"/>
+                <wp:cNvGraphicFramePr/>
+                <a:graphic xmlns:a="http://schemas.openxmlformats.org/drawingml/2006/main">
+                  <a:graphicData uri="http://schemas.microsoft.com/office/word/2010/wordprocessingInk">
+                    <w14:contentPart bwMode="auto" r:id="rId41">
+                      <w14:nvContentPartPr>
+                        <w14:cNvContentPartPr/>
+                      </w14:nvContentPartPr>
+                      <w14:xfrm>
+                        <a:off x="0" y="0"/>
+                        <a:ext cx="29880" cy="171720"/>
+                      </w14:xfrm>
+                    </w14:contentPart>
+                  </a:graphicData>
+                </a:graphic>
+              </wp:anchor>
+            </w:drawing>
+          </mc:Choice>
+          <mc:Fallback>
+            <w:pict>
+              <v:shape id="Ink 43" o:spid="_x0000_s1026" type="#_x0000_t75" style="position:absolute;margin-left:60.55pt;margin-top:-288.2pt;width:4.2pt;height:15.4pt;z-index:251698176;visibility:visible;mso-wrap-style:square;mso-wrap-distance-left:9pt;mso-wrap-distance-top:0;mso-wrap-distance-right:9pt;mso-wrap-distance-bottom:0;mso-position-horizontal:absolute;mso-position-horizontal-relative:text;mso-position-vertical:absolute;mso-position-vertical-relative:text" o:gfxdata="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">
+                <v:imagedata r:id="rId42" o:title=""/>
+              </v:shape>
+            </w:pict>
+          </mc:Fallback>
+        </mc:AlternateContent>
+      </w:r>
+      <w:r>
+        <w:rPr>
+          <w:noProof/>
+        </w:rPr>
+        <mc:AlternateContent>
+          <mc:Choice Requires="wpi">
+            <w:drawing>
+              <wp:anchor distT="0" distB="0" distL="114300" distR="114300" simplePos="0" relativeHeight="251697152" behindDoc="0" locked="0" layoutInCell="1" allowOverlap="1">
+                <wp:simplePos x="0" y="0"/>
+                <wp:positionH relativeFrom="column">
+                  <wp:posOffset>790560</wp:posOffset>
+                </wp:positionH>
+                <wp:positionV relativeFrom="paragraph">
+                  <wp:posOffset>-3571695</wp:posOffset>
+                </wp:positionV>
+                <wp:extent cx="360" cy="123840"/>
+                <wp:effectExtent l="0" t="0" r="0" b="0"/>
+                <wp:wrapNone/>
+                <wp:docPr id="42" name="Ink 42"/>
+                <wp:cNvGraphicFramePr/>
+                <a:graphic xmlns:a="http://schemas.openxmlformats.org/drawingml/2006/main">
+                  <a:graphicData uri="http://schemas.microsoft.com/office/word/2010/wordprocessingInk">
+                    <w14:contentPart bwMode="auto" r:id="rId43">
+                      <w14:nvContentPartPr>
+                        <w14:cNvContentPartPr/>
+                      </w14:nvContentPartPr>
+                      <w14:xfrm>
+                        <a:off x="0" y="0"/>
+                        <a:ext cx="360" cy="123840"/>
+                      </w14:xfrm>
+                    </w14:contentPart>
+                  </a:graphicData>
+                </a:graphic>
+              </wp:anchor>
+            </w:drawing>
+          </mc:Choice>
+          <mc:Fallback>
+            <w:pict>
+              <v:shape id="Ink 42" o:spid="_x0000_s1026" type="#_x0000_t75" style="position:absolute;margin-left:61.3pt;margin-top:-282.2pt;width:1.95pt;height:11.6pt;z-index:251697152;visibility:visible;mso-wrap-style:square;mso-wrap-distance-left:9pt;mso-wrap-distance-top:0;mso-wrap-distance-right:9pt;mso-wrap-distance-bottom:0;mso-position-horizontal:absolute;mso-position-horizontal-relative:text;mso-position-vertical:absolute;mso-position-vertical-relative:text" o:gfxdata="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">
+                <v:imagedata r:id="rId44" o:title=""/>
+              </v:shape>
+            </w:pict>
+          </mc:Fallback>
+        </mc:AlternateContent>
+      </w:r>
+      <w:r>
+        <w:rPr>
+          <w:noProof/>
+        </w:rPr>
+        <mc:AlternateContent>
+          <mc:Choice Requires="wpi">
+            <w:drawing>
+              <wp:anchor distT="0" distB="0" distL="114300" distR="114300" simplePos="0" relativeHeight="251696128" behindDoc="0" locked="0" layoutInCell="1" allowOverlap="1">
+                <wp:simplePos x="0" y="0"/>
+                <wp:positionH relativeFrom="column">
+                  <wp:posOffset>781200</wp:posOffset>
+                </wp:positionH>
+                <wp:positionV relativeFrom="paragraph">
+                  <wp:posOffset>-3609855</wp:posOffset>
+                </wp:positionV>
+                <wp:extent cx="360" cy="95400"/>
+                <wp:effectExtent l="0" t="0" r="0" b="0"/>
+                <wp:wrapNone/>
+                <wp:docPr id="41" name="Ink 41"/>
+                <wp:cNvGraphicFramePr/>
+                <a:graphic xmlns:a="http://schemas.openxmlformats.org/drawingml/2006/main">
+                  <a:graphicData uri="http://schemas.microsoft.com/office/word/2010/wordprocessingInk">
+                    <w14:contentPart bwMode="auto" r:id="rId45">
+                      <w14:nvContentPartPr>
+                        <w14:cNvContentPartPr/>
+                      </w14:nvContentPartPr>
+                      <w14:xfrm>
+                        <a:off x="0" y="0"/>
+                        <a:ext cx="360" cy="95400"/>
+                      </w14:xfrm>
+                    </w14:contentPart>
+                  </a:graphicData>
+                </a:graphic>
+              </wp:anchor>
+            </w:drawing>
+          </mc:Choice>
+          <mc:Fallback>
+            <w:pict>
+              <v:shape id="Ink 41" o:spid="_x0000_s1026" type="#_x0000_t75" style="position:absolute;margin-left:60.55pt;margin-top:-285.2pt;width:1.95pt;height:9.4pt;z-index:251696128;visibility:visible;mso-wrap-style:square;mso-wrap-distance-left:9pt;mso-wrap-distance-top:0;mso-wrap-distance-right:9pt;mso-wrap-distance-bottom:0;mso-position-horizontal:absolute;mso-position-horizontal-relative:text;mso-position-vertical:absolute;mso-position-vertical-relative:text" o:gfxdata="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">
+                <v:imagedata r:id="rId46" o:title=""/>
+              </v:shape>
+            </w:pict>
+          </mc:Fallback>
+        </mc:AlternateContent>
+      </w:r>
+      <w:r>
+        <w:rPr>
+          <w:noProof/>
+        </w:rPr>
+        <mc:AlternateContent>
+          <mc:Choice Requires="wpi">
+            <w:drawing>
+              <wp:anchor distT="0" distB="0" distL="114300" distR="114300" simplePos="0" relativeHeight="251695104" behindDoc="0" locked="0" layoutInCell="1" allowOverlap="1">
+                <wp:simplePos x="0" y="0"/>
+                <wp:positionH relativeFrom="column">
+                  <wp:posOffset>781200</wp:posOffset>
+                </wp:positionH>
+                <wp:positionV relativeFrom="paragraph">
+                  <wp:posOffset>-4124295</wp:posOffset>
+                </wp:positionV>
+                <wp:extent cx="38160" cy="114480"/>
+                <wp:effectExtent l="38100" t="38100" r="38100" b="38100"/>
+                <wp:wrapNone/>
+                <wp:docPr id="40" name="Ink 40"/>
+                <wp:cNvGraphicFramePr/>
+                <a:graphic xmlns:a="http://schemas.openxmlformats.org/drawingml/2006/main">
+                  <a:graphicData uri="http://schemas.microsoft.com/office/word/2010/wordprocessingInk">
+                    <w14:contentPart bwMode="auto" r:id="rId47">
+                      <w14:nvContentPartPr>
+                        <w14:cNvContentPartPr/>
+                      </w14:nvContentPartPr>
+                      <w14:xfrm>
+                        <a:off x="0" y="0"/>
+                        <a:ext cx="38160" cy="114480"/>
+                      </w14:xfrm>
+                    </w14:contentPart>
+                  </a:graphicData>
+                </a:graphic>
+              </wp:anchor>
+            </w:drawing>
+          </mc:Choice>
+          <mc:Fallback>
+            <w:pict>
+              <v:shape id="Ink 40" o:spid="_x0000_s1026" type="#_x0000_t75" style="position:absolute;margin-left:60.55pt;margin-top:-325.7pt;width:4.9pt;height:10.9pt;z-index:251695104;visibility:visible;mso-wrap-style:square;mso-wrap-distance-left:9pt;mso-wrap-distance-top:0;mso-wrap-distance-right:9pt;mso-wrap-distance-bottom:0;mso-position-horizontal:absolute;mso-position-horizontal-relative:text;mso-position-vertical:absolute;mso-position-vertical-relative:text" o:gfxdata="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">
+                <v:imagedata r:id="rId48" o:title=""/>
+              </v:shape>
+            </w:pict>
+          </mc:Fallback>
+        </mc:AlternateContent>
+      </w:r>
+      <w:r>
+        <w:rPr>
+          <w:noProof/>
+        </w:rPr>
+        <mc:AlternateContent>
+          <mc:Choice Requires="wpi">
+            <w:drawing>
+              <wp:anchor distT="0" distB="0" distL="114300" distR="114300" simplePos="0" relativeHeight="251694080" behindDoc="0" locked="0" layoutInCell="1" allowOverlap="1">
+                <wp:simplePos x="0" y="0"/>
+                <wp:positionH relativeFrom="column">
+                  <wp:posOffset>2562120</wp:posOffset>
+                </wp:positionH>
+                <wp:positionV relativeFrom="paragraph">
+                  <wp:posOffset>-5848335</wp:posOffset>
+                </wp:positionV>
+                <wp:extent cx="360" cy="95760"/>
+                <wp:effectExtent l="0" t="0" r="0" b="0"/>
+                <wp:wrapNone/>
+                <wp:docPr id="39" name="Ink 39"/>
+                <wp:cNvGraphicFramePr/>
+                <a:graphic xmlns:a="http://schemas.openxmlformats.org/drawingml/2006/main">
+                  <a:graphicData uri="http://schemas.microsoft.com/office/word/2010/wordprocessingInk">
+                    <w14:contentPart bwMode="auto" r:id="rId49">
+                      <w14:nvContentPartPr>
+                        <w14:cNvContentPartPr/>
+                      </w14:nvContentPartPr>
+                      <w14:xfrm>
+                        <a:off x="0" y="0"/>
+                        <a:ext cx="360" cy="95760"/>
+                      </w14:xfrm>
+                    </w14:contentPart>
+                  </a:graphicData>
+                </a:graphic>
+              </wp:anchor>
+            </w:drawing>
+          </mc:Choice>
+          <mc:Fallback>
+            <w:pict>
+              <v:shape id="Ink 39" o:spid="_x0000_s1026" type="#_x0000_t75" style="position:absolute;margin-left:200.8pt;margin-top:-461.45pt;width:1.95pt;height:9.45pt;z-index:251694080;visibility:visible;mso-wrap-style:square;mso-wrap-distance-left:9pt;mso-wrap-distance-top:0;mso-wrap-distance-right:9pt;mso-wrap-distance-bottom:0;mso-position-horizontal:absolute;mso-position-horizontal-relative:text;mso-position-vertical:absolute;mso-position-vertical-relative:text" o:gfxdata="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">
+                <v:imagedata r:id="rId50" o:title=""/>
+              </v:shape>
+            </w:pict>
+          </mc:Fallback>
+        </mc:AlternateContent>
+      </w:r>
+      <w:r>
+        <w:rPr>
+          <w:noProof/>
+        </w:rPr>
+        <mc:AlternateContent>
+          <mc:Choice Requires="wpi">
+            <w:drawing>
+              <wp:anchor distT="0" distB="0" distL="114300" distR="114300" simplePos="0" relativeHeight="251693056" behindDoc="0" locked="0" layoutInCell="1" allowOverlap="1">
+                <wp:simplePos x="0" y="0"/>
+                <wp:positionH relativeFrom="column">
+                  <wp:posOffset>2343240</wp:posOffset>
+                </wp:positionH>
+                <wp:positionV relativeFrom="paragraph">
+                  <wp:posOffset>-5848335</wp:posOffset>
+                </wp:positionV>
+                <wp:extent cx="9720" cy="95760"/>
+                <wp:effectExtent l="38100" t="38100" r="47625" b="38100"/>
+                <wp:wrapNone/>
+                <wp:docPr id="38" name="Ink 38"/>
+                <wp:cNvGraphicFramePr/>
+                <a:graphic xmlns:a="http://schemas.openxmlformats.org/drawingml/2006/main">
+                  <a:graphicData uri="http://schemas.microsoft.com/office/word/2010/wordprocessingInk">
+                    <w14:contentPart bwMode="auto" r:id="rId51">
+                      <w14:nvContentPartPr>
+                        <w14:cNvContentPartPr/>
+                      </w14:nvContentPartPr>
+                      <w14:xfrm>
+                        <a:off x="0" y="0"/>
+                        <a:ext cx="9720" cy="95760"/>
+                      </w14:xfrm>
+                    </w14:contentPart>
+                  </a:graphicData>
+                </a:graphic>
+              </wp:anchor>
+            </w:drawing>
+          </mc:Choice>
+          <mc:Fallback>
+            <w:pict>
+              <v:shape id="Ink 38" o:spid="_x0000_s1026" type="#_x0000_t75" style="position:absolute;margin-left:183.55pt;margin-top:-461.45pt;width:2.7pt;height:9.45pt;z-index:251693056;visibility:visible;mso-wrap-style:square;mso-wrap-distance-left:9pt;mso-wrap-distance-top:0;mso-wrap-distance-right:9pt;mso-wrap-distance-bottom:0;mso-position-horizontal:absolute;mso-position-horizontal-relative:text;mso-position-vertical:absolute;mso-position-vertical-relative:text" o:gfxdata="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">
+                <v:imagedata r:id="rId52" o:title=""/>
+              </v:shape>
+            </w:pict>
+          </mc:Fallback>
+        </mc:AlternateContent>
+      </w:r>
+      <w:r>
+        <w:rPr>
+          <w:noProof/>
+        </w:rPr>
+        <mc:AlternateContent>
+          <mc:Choice Requires="wpi">
+            <w:drawing>
+              <wp:anchor distT="0" distB="0" distL="114300" distR="114300" simplePos="0" relativeHeight="251692032" behindDoc="0" locked="0" layoutInCell="1" allowOverlap="1">
+                <wp:simplePos x="0" y="0"/>
+                <wp:positionH relativeFrom="column">
+                  <wp:posOffset>2094840</wp:posOffset>
+                </wp:positionH>
+                <wp:positionV relativeFrom="paragraph">
+                  <wp:posOffset>-5857695</wp:posOffset>
+                </wp:positionV>
+                <wp:extent cx="10440" cy="114480"/>
+                <wp:effectExtent l="38100" t="38100" r="46990" b="38100"/>
+                <wp:wrapNone/>
+                <wp:docPr id="37" name="Ink 37"/>
+                <wp:cNvGraphicFramePr/>
+                <a:graphic xmlns:a="http://schemas.openxmlformats.org/drawingml/2006/main">
+                  <a:graphicData uri="http://schemas.microsoft.com/office/word/2010/wordprocessingInk">
+                    <w14:contentPart bwMode="auto" r:id="rId53">
+                      <w14:nvContentPartPr>
+                        <w14:cNvContentPartPr/>
+                      </w14:nvContentPartPr>
+                      <w14:xfrm>
+                        <a:off x="0" y="0"/>
+                        <a:ext cx="10440" cy="114480"/>
+                      </w14:xfrm>
+                    </w14:contentPart>
+                  </a:graphicData>
+                </a:graphic>
+              </wp:anchor>
+            </w:drawing>
+          </mc:Choice>
+          <mc:Fallback>
+            <w:pict>
+              <v:shape id="Ink 37" o:spid="_x0000_s1026" type="#_x0000_t75" style="position:absolute;margin-left:164pt;margin-top:-462.2pt;width:2.7pt;height:10.9pt;z-index:251692032;visibility:visible;mso-wrap-style:square;mso-wrap-distance-left:9pt;mso-wrap-distance-top:0;mso-wrap-distance-right:9pt;mso-wrap-distance-bottom:0;mso-position-horizontal:absolute;mso-position-horizontal-relative:text;mso-position-vertical:absolute;mso-position-vertical-relative:text" o:gfxdata="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">
+                <v:imagedata r:id="rId54" o:title=""/>
+              </v:shape>
+            </w:pict>
+          </mc:Fallback>
+        </mc:AlternateContent>
+      </w:r>
+      <w:r>
+        <w:rPr>
+          <w:noProof/>
+        </w:rPr>
+        <mc:AlternateContent>
+          <mc:Choice Requires="wpi">
+            <w:drawing>
+              <wp:anchor distT="0" distB="0" distL="114300" distR="114300" simplePos="0" relativeHeight="251691008" behindDoc="0" locked="0" layoutInCell="1" allowOverlap="1">
+                <wp:simplePos x="0" y="0"/>
+                <wp:positionH relativeFrom="column">
+                  <wp:posOffset>1914480</wp:posOffset>
+                </wp:positionH>
+                <wp:positionV relativeFrom="paragraph">
+                  <wp:posOffset>-5810175</wp:posOffset>
+                </wp:positionV>
+                <wp:extent cx="10080" cy="105120"/>
+                <wp:effectExtent l="38100" t="38100" r="47625" b="47625"/>
+                <wp:wrapNone/>
+                <wp:docPr id="36" name="Ink 36"/>
+                <wp:cNvGraphicFramePr/>
+                <a:graphic xmlns:a="http://schemas.openxmlformats.org/drawingml/2006/main">
+                  <a:graphicData uri="http://schemas.microsoft.com/office/word/2010/wordprocessingInk">
+                    <w14:contentPart bwMode="auto" r:id="rId55">
+                      <w14:nvContentPartPr>
+                        <w14:cNvContentPartPr/>
+                      </w14:nvContentPartPr>
+                      <w14:xfrm>
+                        <a:off x="0" y="0"/>
+                        <a:ext cx="10080" cy="105120"/>
+                      </w14:xfrm>
+                    </w14:contentPart>
+                  </a:graphicData>
+                </a:graphic>
+              </wp:anchor>
+            </w:drawing>
+          </mc:Choice>
+          <mc:Fallback>
+            <w:pict>
+              <v:shape id="Ink 36" o:spid="_x0000_s1026" type="#_x0000_t75" style="position:absolute;margin-left:149.75pt;margin-top:-458.45pt;width:2.85pt;height:10.2pt;z-index:251691008;visibility:visible;mso-wrap-style:square;mso-wrap-distance-left:9pt;mso-wrap-distance-top:0;mso-wrap-distance-right:9pt;mso-wrap-distance-bottom:0;mso-position-horizontal:absolute;mso-position-horizontal-relative:text;mso-position-vertical:absolute;mso-position-vertical-relative:text" o:gfxdata="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">
+                <v:imagedata r:id="rId56" o:title=""/>
+              </v:shape>
+            </w:pict>
+          </mc:Fallback>
+        </mc:AlternateContent>
+      </w:r>
+      <w:r>
+        <w:rPr>
+          <w:noProof/>
+        </w:rPr>
+        <mc:AlternateContent>
+          <mc:Choice Requires="wpi">
+            <w:drawing>
+              <wp:anchor distT="0" distB="0" distL="114300" distR="114300" simplePos="0" relativeHeight="251689984" behindDoc="0" locked="0" layoutInCell="1" allowOverlap="1">
+                <wp:simplePos x="0" y="0"/>
+                <wp:positionH relativeFrom="column">
+                  <wp:posOffset>2523960</wp:posOffset>
+                </wp:positionH>
+                <wp:positionV relativeFrom="paragraph">
+                  <wp:posOffset>-6381855</wp:posOffset>
+                </wp:positionV>
+                <wp:extent cx="360" cy="360"/>
+                <wp:effectExtent l="0" t="0" r="0" b="0"/>
+                <wp:wrapNone/>
+                <wp:docPr id="35" name="Ink 35"/>
+                <wp:cNvGraphicFramePr/>
+                <a:graphic xmlns:a="http://schemas.openxmlformats.org/drawingml/2006/main">
+                  <a:graphicData uri="http://schemas.microsoft.com/office/word/2010/wordprocessingInk">
+                    <w14:contentPart bwMode="auto" r:id="rId57">
+                      <w14:nvContentPartPr>
+                        <w14:cNvContentPartPr/>
+                      </w14:nvContentPartPr>
+                      <w14:xfrm>
+                        <a:off x="0" y="0"/>
+                        <a:ext cx="360" cy="360"/>
+                      </w14:xfrm>
+                    </w14:contentPart>
+                  </a:graphicData>
+                </a:graphic>
+              </wp:anchor>
+            </w:drawing>
+          </mc:Choice>
+          <mc:Fallback>
+            <w:pict>
+              <v:shape id="Ink 35" o:spid="_x0000_s1026" type="#_x0000_t75" style="position:absolute;margin-left:197.8pt;margin-top:-503.45pt;width:1.95pt;height:1.95pt;z-index:251689984;visibility:visible;mso-wrap-style:square;mso-wrap-distance-left:9pt;mso-wrap-distance-top:0;mso-wrap-distance-right:9pt;mso-wrap-distance-bottom:0;mso-position-horizontal:absolute;mso-position-horizontal-relative:text;mso-position-vertical:absolute;mso-position-vertical-relative:text" o:gfxdata="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">
+                <v:imagedata r:id="rId58" o:title=""/>
+              </v:shape>
+            </w:pict>
+          </mc:Fallback>
+        </mc:AlternateContent>
+      </w:r>
+      <w:r>
+        <w:rPr>
+          <w:noProof/>
+        </w:rPr>
+        <mc:AlternateContent>
+          <mc:Choice Requires="wpi">
+            <w:drawing>
+              <wp:anchor distT="0" distB="0" distL="114300" distR="114300" simplePos="0" relativeHeight="251688960" behindDoc="0" locked="0" layoutInCell="1" allowOverlap="1">
+                <wp:simplePos x="0" y="0"/>
+                <wp:positionH relativeFrom="column">
+                  <wp:posOffset>2495520</wp:posOffset>
+                </wp:positionH>
+                <wp:positionV relativeFrom="paragraph">
+                  <wp:posOffset>-6334335</wp:posOffset>
+                </wp:positionV>
+                <wp:extent cx="30240" cy="114840"/>
+                <wp:effectExtent l="38100" t="38100" r="46355" b="38100"/>
+                <wp:wrapNone/>
+                <wp:docPr id="34" name="Ink 34"/>
+                <wp:cNvGraphicFramePr/>
+                <a:graphic xmlns:a="http://schemas.openxmlformats.org/drawingml/2006/main">
+                  <a:graphicData uri="http://schemas.microsoft.com/office/word/2010/wordprocessingInk">
+                    <w14:contentPart bwMode="auto" r:id="rId59">
+                      <w14:nvContentPartPr>
+                        <w14:cNvContentPartPr/>
+                      </w14:nvContentPartPr>
+                      <w14:xfrm>
+                        <a:off x="0" y="0"/>
+                        <a:ext cx="30240" cy="114840"/>
+                      </w14:xfrm>
+                    </w14:contentPart>
+                  </a:graphicData>
+                </a:graphic>
+              </wp:anchor>
+            </w:drawing>
+          </mc:Choice>
+          <mc:Fallback>
+            <w:pict>
+              <v:shape id="Ink 34" o:spid="_x0000_s1026" type="#_x0000_t75" style="position:absolute;margin-left:195.55pt;margin-top:-499.7pt;width:4.3pt;height:10.95pt;z-index:251688960;visibility:visible;mso-wrap-style:square;mso-wrap-distance-left:9pt;mso-wrap-distance-top:0;mso-wrap-distance-right:9pt;mso-wrap-distance-bottom:0;mso-position-horizontal:absolute;mso-position-horizontal-relative:text;mso-position-vertical:absolute;mso-position-vertical-relative:text" o:gfxdata="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">
+                <v:imagedata r:id="rId60" o:title=""/>
+              </v:shape>
+            </w:pict>
+          </mc:Fallback>
+        </mc:AlternateContent>
+      </w:r>
+      <w:r>
+        <w:rPr>
+          <w:noProof/>
+        </w:rPr>
+        <mc:AlternateContent>
+          <mc:Choice Requires="wpi">
+            <w:drawing>
+              <wp:anchor distT="0" distB="0" distL="114300" distR="114300" simplePos="0" relativeHeight="251687936" behindDoc="0" locked="0" layoutInCell="1" allowOverlap="1">
+                <wp:simplePos x="0" y="0"/>
+                <wp:positionH relativeFrom="column">
+                  <wp:posOffset>2314440</wp:posOffset>
+                </wp:positionH>
+                <wp:positionV relativeFrom="paragraph">
+                  <wp:posOffset>-6324615</wp:posOffset>
+                </wp:positionV>
+                <wp:extent cx="19440" cy="95760"/>
+                <wp:effectExtent l="38100" t="38100" r="38100" b="38100"/>
+                <wp:wrapNone/>
+                <wp:docPr id="33" name="Ink 33"/>
+                <wp:cNvGraphicFramePr/>
+                <a:graphic xmlns:a="http://schemas.openxmlformats.org/drawingml/2006/main">
+                  <a:graphicData uri="http://schemas.microsoft.com/office/word/2010/wordprocessingInk">
+                    <w14:contentPart bwMode="auto" r:id="rId61">
+                      <w14:nvContentPartPr>
+                        <w14:cNvContentPartPr/>
+                      </w14:nvContentPartPr>
+                      <w14:xfrm>
+                        <a:off x="0" y="0"/>
+                        <a:ext cx="19440" cy="95760"/>
+                      </w14:xfrm>
+                    </w14:contentPart>
+                  </a:graphicData>
+                </a:graphic>
+              </wp:anchor>
+            </w:drawing>
+          </mc:Choice>
+          <mc:Fallback>
+            <w:pict>
+              <v:shape id="Ink 33" o:spid="_x0000_s1026" type="#_x0000_t75" style="position:absolute;margin-left:181.3pt;margin-top:-498.95pt;width:3.5pt;height:9.45pt;z-index:251687936;visibility:visible;mso-wrap-style:square;mso-wrap-distance-left:9pt;mso-wrap-distance-top:0;mso-wrap-distance-right:9pt;mso-wrap-distance-bottom:0;mso-position-horizontal:absolute;mso-position-horizontal-relative:text;mso-position-vertical:absolute;mso-position-vertical-relative:text" o:gfxdata="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">
+                <v:imagedata r:id="rId62" o:title=""/>
+              </v:shape>
+            </w:pict>
+          </mc:Fallback>
+        </mc:AlternateContent>
+      </w:r>
+      <w:r>
+        <w:rPr>
+          <w:noProof/>
+        </w:rPr>
+        <mc:AlternateContent>
+          <mc:Choice Requires="wpi">
+            <w:drawing>
+              <wp:anchor distT="0" distB="0" distL="114300" distR="114300" simplePos="0" relativeHeight="251686912" behindDoc="0" locked="0" layoutInCell="1" allowOverlap="1">
+                <wp:simplePos x="0" y="0"/>
+                <wp:positionH relativeFrom="column">
+                  <wp:posOffset>2314440</wp:posOffset>
+                </wp:positionH>
+                <wp:positionV relativeFrom="paragraph">
+                  <wp:posOffset>-6314895</wp:posOffset>
+                </wp:positionV>
+                <wp:extent cx="360" cy="76320"/>
+                <wp:effectExtent l="0" t="0" r="0" b="0"/>
+                <wp:wrapNone/>
+                <wp:docPr id="32" name="Ink 32"/>
+                <wp:cNvGraphicFramePr/>
+                <a:graphic xmlns:a="http://schemas.openxmlformats.org/drawingml/2006/main">
+                  <a:graphicData uri="http://schemas.microsoft.com/office/word/2010/wordprocessingInk">
+                    <w14:contentPart bwMode="auto" r:id="rId63">
+                      <w14:nvContentPartPr>
+                        <w14:cNvContentPartPr/>
+                      </w14:nvContentPartPr>
+                      <w14:xfrm>
+                        <a:off x="0" y="0"/>
+                        <a:ext cx="360" cy="76320"/>
+                      </w14:xfrm>
+                    </w14:contentPart>
+                  </a:graphicData>
+                </a:graphic>
+              </wp:anchor>
+            </w:drawing>
+          </mc:Choice>
+          <mc:Fallback>
+            <w:pict>
+              <v:shape id="Ink 32" o:spid="_x0000_s1026" type="#_x0000_t75" style="position:absolute;margin-left:181.3pt;margin-top:-498.2pt;width:1.95pt;height:7.9pt;z-index:251686912;visibility:visible;mso-wrap-style:square;mso-wrap-distance-left:9pt;mso-wrap-distance-top:0;mso-wrap-distance-right:9pt;mso-wrap-distance-bottom:0;mso-position-horizontal:absolute;mso-position-horizontal-relative:text;mso-position-vertical:absolute;mso-position-vertical-relative:text" o:gfxdata="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">
+                <v:imagedata r:id="rId14" o:title=""/>
+              </v:shape>
+            </w:pict>
+          </mc:Fallback>
+        </mc:AlternateContent>
+      </w:r>
+      <w:r>
+        <w:rPr>
+          <w:noProof/>
+        </w:rPr>
+        <mc:AlternateContent>
+          <mc:Choice Requires="wpi">
+            <w:drawing>
+              <wp:anchor distT="0" distB="0" distL="114300" distR="114300" simplePos="0" relativeHeight="251685888" behindDoc="0" locked="0" layoutInCell="1" allowOverlap="1">
+                <wp:simplePos x="0" y="0"/>
+                <wp:positionH relativeFrom="column">
+                  <wp:posOffset>2085840</wp:posOffset>
+                </wp:positionH>
+                <wp:positionV relativeFrom="paragraph">
+                  <wp:posOffset>-6410295</wp:posOffset>
+                </wp:positionV>
+                <wp:extent cx="360" cy="360"/>
+                <wp:effectExtent l="0" t="0" r="0" b="0"/>
+                <wp:wrapNone/>
+                <wp:docPr id="31" name="Ink 31"/>
+                <wp:cNvGraphicFramePr/>
+                <a:graphic xmlns:a="http://schemas.openxmlformats.org/drawingml/2006/main">
+                  <a:graphicData uri="http://schemas.microsoft.com/office/word/2010/wordprocessingInk">
+                    <w14:contentPart bwMode="auto" r:id="rId64">
+                      <w14:nvContentPartPr>
+                        <w14:cNvContentPartPr/>
+                      </w14:nvContentPartPr>
+                      <w14:xfrm>
+                        <a:off x="0" y="0"/>
+                        <a:ext cx="360" cy="360"/>
+                      </w14:xfrm>
+                    </w14:contentPart>
+                  </a:graphicData>
+                </a:graphic>
+              </wp:anchor>
+            </w:drawing>
+          </mc:Choice>
+          <mc:Fallback>
+            <w:pict>
+              <v:shape id="Ink 31" o:spid="_x0000_s1026" type="#_x0000_t75" style="position:absolute;margin-left:163.3pt;margin-top:-505.7pt;width:1.95pt;height:1.95pt;z-index:251685888;visibility:visible;mso-wrap-style:square;mso-wrap-distance-left:9pt;mso-wrap-distance-top:0;mso-wrap-distance-right:9pt;mso-wrap-distance-bottom:0;mso-position-horizontal:absolute;mso-position-horizontal-relative:text;mso-position-vertical:absolute;mso-position-vertical-relative:text" o:gfxdata="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">
+                <v:imagedata r:id="rId65" o:title=""/>
+              </v:shape>
+            </w:pict>
+          </mc:Fallback>
+        </mc:AlternateContent>
+      </w:r>
+      <w:r>
+        <w:rPr>
+          <w:noProof/>
+        </w:rPr>
+        <mc:AlternateContent>
+          <mc:Choice Requires="wpi">
+            <w:drawing>
+              <wp:anchor distT="0" distB="0" distL="114300" distR="114300" simplePos="0" relativeHeight="251684864" behindDoc="0" locked="0" layoutInCell="1" allowOverlap="1">
+                <wp:simplePos x="0" y="0"/>
+                <wp:positionH relativeFrom="column">
+                  <wp:posOffset>2095560</wp:posOffset>
+                </wp:positionH>
+                <wp:positionV relativeFrom="paragraph">
+                  <wp:posOffset>-6343695</wp:posOffset>
+                </wp:positionV>
+                <wp:extent cx="19440" cy="95760"/>
+                <wp:effectExtent l="38100" t="38100" r="38100" b="38100"/>
+                <wp:wrapNone/>
+                <wp:docPr id="30" name="Ink 30"/>
+                <wp:cNvGraphicFramePr/>
+                <a:graphic xmlns:a="http://schemas.openxmlformats.org/drawingml/2006/main">
+                  <a:graphicData uri="http://schemas.microsoft.com/office/word/2010/wordprocessingInk">
+                    <w14:contentPart bwMode="auto" r:id="rId66">
+                      <w14:nvContentPartPr>
+                        <w14:cNvContentPartPr/>
+                      </w14:nvContentPartPr>
+                      <w14:xfrm>
+                        <a:off x="0" y="0"/>
+                        <a:ext cx="19440" cy="95760"/>
+                      </w14:xfrm>
+                    </w14:contentPart>
+                  </a:graphicData>
+                </a:graphic>
+              </wp:anchor>
+            </w:drawing>
+          </mc:Choice>
+          <mc:Fallback>
+            <w:pict>
+              <v:shape id="Ink 30" o:spid="_x0000_s1026" type="#_x0000_t75" style="position:absolute;margin-left:164.05pt;margin-top:-500.45pt;width:3.5pt;height:9.45pt;z-index:251684864;visibility:visible;mso-wrap-style:square;mso-wrap-distance-left:9pt;mso-wrap-distance-top:0;mso-wrap-distance-right:9pt;mso-wrap-distance-bottom:0;mso-position-horizontal:absolute;mso-position-horizontal-relative:text;mso-position-vertical:absolute;mso-position-vertical-relative:text" o:gfxdata="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">
+                <v:imagedata r:id="rId67" o:title=""/>
+              </v:shape>
+            </w:pict>
+          </mc:Fallback>
+        </mc:AlternateContent>
+      </w:r>
+      <w:r>
+        <w:rPr>
+          <w:noProof/>
+        </w:rPr>
+        <mc:AlternateContent>
+          <mc:Choice Requires="wpi">
+            <w:drawing>
+              <wp:anchor distT="0" distB="0" distL="114300" distR="114300" simplePos="0" relativeHeight="251683840" behindDoc="0" locked="0" layoutInCell="1" allowOverlap="1">
+                <wp:simplePos x="0" y="0"/>
+                <wp:positionH relativeFrom="column">
+                  <wp:posOffset>1886040</wp:posOffset>
+                </wp:positionH>
+                <wp:positionV relativeFrom="paragraph">
+                  <wp:posOffset>-6314895</wp:posOffset>
+                </wp:positionV>
+                <wp:extent cx="30960" cy="95400"/>
+                <wp:effectExtent l="38100" t="38100" r="45720" b="38100"/>
+                <wp:wrapNone/>
+                <wp:docPr id="29" name="Ink 29"/>
+                <wp:cNvGraphicFramePr/>
+                <a:graphic xmlns:a="http://schemas.openxmlformats.org/drawingml/2006/main">
+                  <a:graphicData uri="http://schemas.microsoft.com/office/word/2010/wordprocessingInk">
+                    <w14:contentPart bwMode="auto" r:id="rId68">
+                      <w14:nvContentPartPr>
+                        <w14:cNvContentPartPr/>
+                      </w14:nvContentPartPr>
+                      <w14:xfrm>
+                        <a:off x="0" y="0"/>
+                        <a:ext cx="30960" cy="95400"/>
+                      </w14:xfrm>
+                    </w14:contentPart>
+                  </a:graphicData>
+                </a:graphic>
+              </wp:anchor>
+            </w:drawing>
+          </mc:Choice>
+          <mc:Fallback>
+            <w:pict>
+              <v:shape id="Ink 29" o:spid="_x0000_s1026" type="#_x0000_t75" style="position:absolute;margin-left:147.55pt;margin-top:-498.2pt;width:4.4pt;height:9.4pt;z-index:251683840;visibility:visible;mso-wrap-style:square;mso-wrap-distance-left:9pt;mso-wrap-distance-top:0;mso-wrap-distance-right:9pt;mso-wrap-distance-bottom:0;mso-position-horizontal:absolute;mso-position-horizontal-relative:text;mso-position-vertical:absolute;mso-position-vertical-relative:text" o:gfxdata="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">
+                <v:imagedata r:id="rId69" o:title=""/>
+              </v:shape>
+            </w:pict>
+          </mc:Fallback>
+        </mc:AlternateContent>
+      </w:r>
+      <w:r>
+        <w:rPr>
+          <w:noProof/>
+        </w:rPr>
+        <mc:AlternateContent>
+          <mc:Choice Requires="wpi">
+            <w:drawing>
+              <wp:anchor distT="0" distB="0" distL="114300" distR="114300" simplePos="0" relativeHeight="251682816" behindDoc="0" locked="0" layoutInCell="1" allowOverlap="1">
+                <wp:simplePos x="0" y="0"/>
+                <wp:positionH relativeFrom="column">
+                  <wp:posOffset>1562040</wp:posOffset>
+                </wp:positionH>
+                <wp:positionV relativeFrom="paragraph">
+                  <wp:posOffset>-5939055</wp:posOffset>
+                </wp:positionV>
+                <wp:extent cx="29160" cy="24480"/>
+                <wp:effectExtent l="38100" t="38100" r="47625" b="52070"/>
+                <wp:wrapNone/>
+                <wp:docPr id="28" name="Ink 28"/>
+                <wp:cNvGraphicFramePr/>
+                <a:graphic xmlns:a="http://schemas.openxmlformats.org/drawingml/2006/main">
+                  <a:graphicData uri="http://schemas.microsoft.com/office/word/2010/wordprocessingInk">
+                    <w14:contentPart bwMode="auto" r:id="rId70">
+                      <w14:nvContentPartPr>
+                        <w14:cNvContentPartPr/>
+                      </w14:nvContentPartPr>
+                      <w14:xfrm>
+                        <a:off x="0" y="0"/>
+                        <a:ext cx="29160" cy="24480"/>
+                      </w14:xfrm>
+                    </w14:contentPart>
+                  </a:graphicData>
+                </a:graphic>
+              </wp:anchor>
+            </w:drawing>
+          </mc:Choice>
+          <mc:Fallback>
+            <w:pict>
+              <v:shape id="Ink 28" o:spid="_x0000_s1026" type="#_x0000_t75" style="position:absolute;margin-left:122.05pt;margin-top:-468.6pt;width:4.25pt;height:3.9pt;z-index:251682816;visibility:visible;mso-wrap-style:square;mso-wrap-distance-left:9pt;mso-wrap-distance-top:0;mso-wrap-distance-right:9pt;mso-wrap-distance-bottom:0;mso-position-horizontal:absolute;mso-position-horizontal-relative:text;mso-position-vertical:absolute;mso-position-vertical-relative:text" o:gfxdata="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">
+                <v:imagedata r:id="rId71" o:title=""/>
+              </v:shape>
+            </w:pict>
+          </mc:Fallback>
+        </mc:AlternateContent>
+      </w:r>
+      <w:r>
+        <w:rPr>
+          <w:noProof/>
+        </w:rPr>
+        <mc:AlternateContent>
+          <mc:Choice Requires="wpi">
+            <w:drawing>
+              <wp:anchor distT="0" distB="0" distL="114300" distR="114300" simplePos="0" relativeHeight="251681792" behindDoc="0" locked="0" layoutInCell="1" allowOverlap="1">
+                <wp:simplePos x="0" y="0"/>
+                <wp:positionH relativeFrom="column">
+                  <wp:posOffset>1581120</wp:posOffset>
+                </wp:positionH>
+                <wp:positionV relativeFrom="paragraph">
+                  <wp:posOffset>-5886495</wp:posOffset>
+                </wp:positionV>
+                <wp:extent cx="28800" cy="209880"/>
+                <wp:effectExtent l="38100" t="38100" r="47625" b="38100"/>
+                <wp:wrapNone/>
+                <wp:docPr id="27" name="Ink 27"/>
+                <wp:cNvGraphicFramePr/>
+                <a:graphic xmlns:a="http://schemas.openxmlformats.org/drawingml/2006/main">
+                  <a:graphicData uri="http://schemas.microsoft.com/office/word/2010/wordprocessingInk">
+                    <w14:contentPart bwMode="auto" r:id="rId72">
+                      <w14:nvContentPartPr>
+                        <w14:cNvContentPartPr/>
+                      </w14:nvContentPartPr>
+                      <w14:xfrm>
+                        <a:off x="0" y="0"/>
+                        <a:ext cx="28800" cy="209880"/>
+                      </w14:xfrm>
+                    </w14:contentPart>
+                  </a:graphicData>
+                </a:graphic>
+              </wp:anchor>
+            </w:drawing>
+          </mc:Choice>
+          <mc:Fallback>
+            <w:pict>
+              <v:shape id="Ink 27" o:spid="_x0000_s1026" type="#_x0000_t75" style="position:absolute;margin-left:123.55pt;margin-top:-464.45pt;width:4.15pt;height:18.45pt;z-index:251681792;visibility:visible;mso-wrap-style:square;mso-wrap-distance-left:9pt;mso-wrap-distance-top:0;mso-wrap-distance-right:9pt;mso-wrap-distance-bottom:0;mso-position-horizontal:absolute;mso-position-horizontal-relative:text;mso-position-vertical:absolute;mso-position-vertical-relative:text" o:gfxdata="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">
+                <v:imagedata r:id="rId73" o:title=""/>
+              </v:shape>
+            </w:pict>
+          </mc:Fallback>
+        </mc:AlternateContent>
+      </w:r>
+      <w:r>
+        <w:rPr>
+          <w:noProof/>
+        </w:rPr>
+        <mc:AlternateContent>
+          <mc:Choice Requires="wpi">
+            <w:drawing>
+              <wp:anchor distT="0" distB="0" distL="114300" distR="114300" simplePos="0" relativeHeight="251680768" behindDoc="0" locked="0" layoutInCell="1" allowOverlap="1">
+                <wp:simplePos x="0" y="0"/>
+                <wp:positionH relativeFrom="column">
+                  <wp:posOffset>1152360</wp:posOffset>
+                </wp:positionH>
+                <wp:positionV relativeFrom="paragraph">
+                  <wp:posOffset>-5944455</wp:posOffset>
+                </wp:positionV>
+                <wp:extent cx="29160" cy="29880"/>
+                <wp:effectExtent l="38100" t="38100" r="47625" b="46355"/>
+                <wp:wrapNone/>
+                <wp:docPr id="26" name="Ink 26"/>
+                <wp:cNvGraphicFramePr/>
+                <a:graphic xmlns:a="http://schemas.openxmlformats.org/drawingml/2006/main">
+                  <a:graphicData uri="http://schemas.microsoft.com/office/word/2010/wordprocessingInk">
+                    <w14:contentPart bwMode="auto" r:id="rId74">
+                      <w14:nvContentPartPr>
+                        <w14:cNvContentPartPr/>
+                      </w14:nvContentPartPr>
+                      <w14:xfrm>
+                        <a:off x="0" y="0"/>
+                        <a:ext cx="29160" cy="29880"/>
+                      </w14:xfrm>
+                    </w14:contentPart>
+                  </a:graphicData>
+                </a:graphic>
+              </wp:anchor>
+            </w:drawing>
+          </mc:Choice>
+          <mc:Fallback>
+            <w:pict>
+              <v:shape id="Ink 26" o:spid="_x0000_s1026" type="#_x0000_t75" style="position:absolute;margin-left:89.8pt;margin-top:-469pt;width:4.25pt;height:4.2pt;z-index:251680768;visibility:visible;mso-wrap-style:square;mso-wrap-distance-left:9pt;mso-wrap-distance-top:0;mso-wrap-distance-right:9pt;mso-wrap-distance-bottom:0;mso-position-horizontal:absolute;mso-position-horizontal-relative:text;mso-position-vertical:absolute;mso-position-vertical-relative:text" o:gfxdata="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">
+                <v:imagedata r:id="rId75" o:title=""/>
+              </v:shape>
+            </w:pict>
+          </mc:Fallback>
+        </mc:AlternateContent>
+      </w:r>
+      <w:r>
+        <w:rPr>
+          <w:noProof/>
+        </w:rPr>
+        <mc:AlternateContent>
+          <mc:Choice Requires="wpi">
+            <w:drawing>
+              <wp:anchor distT="0" distB="0" distL="114300" distR="114300" simplePos="0" relativeHeight="251679744" behindDoc="0" locked="0" layoutInCell="1" allowOverlap="1">
+                <wp:simplePos x="0" y="0"/>
+                <wp:positionH relativeFrom="column">
+                  <wp:posOffset>1152360</wp:posOffset>
+                </wp:positionH>
+                <wp:positionV relativeFrom="paragraph">
+                  <wp:posOffset>-5857695</wp:posOffset>
+                </wp:positionV>
+                <wp:extent cx="48960" cy="114480"/>
+                <wp:effectExtent l="38100" t="38100" r="46355" b="38100"/>
+                <wp:wrapNone/>
+                <wp:docPr id="25" name="Ink 25"/>
+                <wp:cNvGraphicFramePr/>
+                <a:graphic xmlns:a="http://schemas.openxmlformats.org/drawingml/2006/main">
+                  <a:graphicData uri="http://schemas.microsoft.com/office/word/2010/wordprocessingInk">
+                    <w14:contentPart bwMode="auto" r:id="rId76">
+                      <w14:nvContentPartPr>
+                        <w14:cNvContentPartPr/>
+                      </w14:nvContentPartPr>
+                      <w14:xfrm>
+                        <a:off x="0" y="0"/>
+                        <a:ext cx="48960" cy="114480"/>
+                      </w14:xfrm>
+                    </w14:contentPart>
+                  </a:graphicData>
+                </a:graphic>
+              </wp:anchor>
+            </w:drawing>
+          </mc:Choice>
+          <mc:Fallback>
+            <w:pict>
+              <v:shape id="Ink 25" o:spid="_x0000_s1026" type="#_x0000_t75" style="position:absolute;margin-left:89.8pt;margin-top:-462.2pt;width:5.75pt;height:10.9pt;z-index:251679744;visibility:visible;mso-wrap-style:square;mso-wrap-distance-left:9pt;mso-wrap-distance-top:0;mso-wrap-distance-right:9pt;mso-wrap-distance-bottom:0;mso-position-horizontal:absolute;mso-position-horizontal-relative:text;mso-position-vertical:absolute;mso-position-vertical-relative:text" o:gfxdata="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">
+                <v:imagedata r:id="rId77" o:title=""/>
+              </v:shape>
+            </w:pict>
+          </mc:Fallback>
+        </mc:AlternateContent>
+      </w:r>
+      <w:r>
+        <w:rPr>
+          <w:noProof/>
+        </w:rPr>
+        <mc:AlternateContent>
+          <mc:Choice Requires="wpi">
+            <w:drawing>
+              <wp:anchor distT="0" distB="0" distL="114300" distR="114300" simplePos="0" relativeHeight="251678720" behindDoc="0" locked="0" layoutInCell="1" allowOverlap="1">
+                <wp:simplePos x="0" y="0"/>
+                <wp:positionH relativeFrom="column">
+                  <wp:posOffset>1552680</wp:posOffset>
+                </wp:positionH>
+                <wp:positionV relativeFrom="paragraph">
+                  <wp:posOffset>-6400935</wp:posOffset>
+                </wp:positionV>
+                <wp:extent cx="28800" cy="19440"/>
+                <wp:effectExtent l="38100" t="38100" r="47625" b="38100"/>
+                <wp:wrapNone/>
+                <wp:docPr id="24" name="Ink 24"/>
+                <wp:cNvGraphicFramePr/>
+                <a:graphic xmlns:a="http://schemas.openxmlformats.org/drawingml/2006/main">
+                  <a:graphicData uri="http://schemas.microsoft.com/office/word/2010/wordprocessingInk">
+                    <w14:contentPart bwMode="auto" r:id="rId78">
+                      <w14:nvContentPartPr>
+                        <w14:cNvContentPartPr/>
+                      </w14:nvContentPartPr>
+                      <w14:xfrm>
+                        <a:off x="0" y="0"/>
+                        <a:ext cx="28800" cy="19440"/>
+                      </w14:xfrm>
+                    </w14:contentPart>
+                  </a:graphicData>
+                </a:graphic>
+              </wp:anchor>
+            </w:drawing>
+          </mc:Choice>
+          <mc:Fallback>
+            <w:pict>
+              <v:shape id="Ink 24" o:spid="_x0000_s1026" type="#_x0000_t75" style="position:absolute;margin-left:121.3pt;margin-top:-504.95pt;width:4.15pt;height:3.5pt;z-index:251678720;visibility:visible;mso-wrap-style:square;mso-wrap-distance-left:9pt;mso-wrap-distance-top:0;mso-wrap-distance-right:9pt;mso-wrap-distance-bottom:0;mso-position-horizontal:absolute;mso-position-horizontal-relative:text;mso-position-vertical:absolute;mso-position-vertical-relative:text" o:gfxdata="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">
+                <v:imagedata r:id="rId79" o:title=""/>
+              </v:shape>
+            </w:pict>
+          </mc:Fallback>
+        </mc:AlternateContent>
+      </w:r>
+      <w:r>
+        <w:rPr>
+          <w:noProof/>
+        </w:rPr>
+        <mc:AlternateContent>
+          <mc:Choice Requires="wpi">
+            <w:drawing>
+              <wp:anchor distT="0" distB="0" distL="114300" distR="114300" simplePos="0" relativeHeight="251677696" behindDoc="0" locked="0" layoutInCell="1" allowOverlap="1">
+                <wp:simplePos x="0" y="0"/>
+                <wp:positionH relativeFrom="column">
+                  <wp:posOffset>1562040</wp:posOffset>
+                </wp:positionH>
+                <wp:positionV relativeFrom="paragraph">
+                  <wp:posOffset>-6324615</wp:posOffset>
+                </wp:positionV>
+                <wp:extent cx="29160" cy="95760"/>
+                <wp:effectExtent l="38100" t="38100" r="47625" b="38100"/>
+                <wp:wrapNone/>
+                <wp:docPr id="23" name="Ink 23"/>
+                <wp:cNvGraphicFramePr/>
+                <a:graphic xmlns:a="http://schemas.openxmlformats.org/drawingml/2006/main">
+                  <a:graphicData uri="http://schemas.microsoft.com/office/word/2010/wordprocessingInk">
+                    <w14:contentPart bwMode="auto" r:id="rId80">
+                      <w14:nvContentPartPr>
+                        <w14:cNvContentPartPr/>
+                      </w14:nvContentPartPr>
+                      <w14:xfrm>
+                        <a:off x="0" y="0"/>
+                        <a:ext cx="29160" cy="95760"/>
+                      </w14:xfrm>
+                    </w14:contentPart>
+                  </a:graphicData>
+                </a:graphic>
+              </wp:anchor>
+            </w:drawing>
+          </mc:Choice>
+          <mc:Fallback>
+            <w:pict>
+              <v:shape id="Ink 23" o:spid="_x0000_s1026" type="#_x0000_t75" style="position:absolute;margin-left:122.05pt;margin-top:-498.95pt;width:4.25pt;height:9.45pt;z-index:251677696;visibility:visible;mso-wrap-style:square;mso-wrap-distance-left:9pt;mso-wrap-distance-top:0;mso-wrap-distance-right:9pt;mso-wrap-distance-bottom:0;mso-position-horizontal:absolute;mso-position-horizontal-relative:text;mso-position-vertical:absolute;mso-position-vertical-relative:text" o:gfxdata="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">
+                <v:imagedata r:id="rId81" o:title=""/>
+              </v:shape>
+            </w:pict>
+          </mc:Fallback>
+        </mc:AlternateContent>
+      </w:r>
+      <w:r>
+        <w:rPr>
+          <w:noProof/>
+        </w:rPr>
+        <mc:AlternateContent>
+          <mc:Choice Requires="wpi">
+            <w:drawing>
+              <wp:anchor distT="0" distB="0" distL="114300" distR="114300" simplePos="0" relativeHeight="251676672" behindDoc="0" locked="0" layoutInCell="1" allowOverlap="1">
+                <wp:simplePos x="0" y="0"/>
+                <wp:positionH relativeFrom="column">
+                  <wp:posOffset>1190520</wp:posOffset>
+                </wp:positionH>
+                <wp:positionV relativeFrom="paragraph">
+                  <wp:posOffset>-6400935</wp:posOffset>
+                </wp:positionV>
+                <wp:extent cx="19440" cy="19440"/>
+                <wp:effectExtent l="38100" t="38100" r="38100" b="38100"/>
+                <wp:wrapNone/>
+                <wp:docPr id="22" name="Ink 22"/>
+                <wp:cNvGraphicFramePr/>
+                <a:graphic xmlns:a="http://schemas.openxmlformats.org/drawingml/2006/main">
+                  <a:graphicData uri="http://schemas.microsoft.com/office/word/2010/wordprocessingInk">
+                    <w14:contentPart bwMode="auto" r:id="rId82">
+                      <w14:nvContentPartPr>
+                        <w14:cNvContentPartPr/>
+                      </w14:nvContentPartPr>
+                      <w14:xfrm>
+                        <a:off x="0" y="0"/>
+                        <a:ext cx="19440" cy="19440"/>
+                      </w14:xfrm>
+                    </w14:contentPart>
+                  </a:graphicData>
+                </a:graphic>
+              </wp:anchor>
+            </w:drawing>
+          </mc:Choice>
+          <mc:Fallback>
+            <w:pict>
+              <v:shape id="Ink 22" o:spid="_x0000_s1026" type="#_x0000_t75" style="position:absolute;margin-left:92.8pt;margin-top:-504.95pt;width:3.5pt;height:3.5pt;z-index:251676672;visibility:visible;mso-wrap-style:square;mso-wrap-distance-left:9pt;mso-wrap-distance-top:0;mso-wrap-distance-right:9pt;mso-wrap-distance-bottom:0;mso-position-horizontal:absolute;mso-position-horizontal-relative:text;mso-position-vertical:absolute;mso-position-vertical-relative:text" o:gfxdata="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">
+                <v:imagedata r:id="rId83" o:title=""/>
+              </v:shape>
+            </w:pict>
+          </mc:Fallback>
+        </mc:AlternateContent>
+      </w:r>
+      <w:r>
+        <w:rPr>
+          <w:noProof/>
+        </w:rPr>
+        <mc:AlternateContent>
+          <mc:Choice Requires="wpi">
+            <w:drawing>
+              <wp:anchor distT="0" distB="0" distL="114300" distR="114300" simplePos="0" relativeHeight="251675648" behindDoc="0" locked="0" layoutInCell="1" allowOverlap="1">
+                <wp:simplePos x="0" y="0"/>
+                <wp:positionH relativeFrom="column">
+                  <wp:posOffset>1152360</wp:posOffset>
+                </wp:positionH>
+                <wp:positionV relativeFrom="paragraph">
+                  <wp:posOffset>-6343695</wp:posOffset>
+                </wp:positionV>
+                <wp:extent cx="10800" cy="133920"/>
+                <wp:effectExtent l="38100" t="38100" r="46355" b="38100"/>
+                <wp:wrapNone/>
+                <wp:docPr id="21" name="Ink 21"/>
+                <wp:cNvGraphicFramePr/>
+                <a:graphic xmlns:a="http://schemas.openxmlformats.org/drawingml/2006/main">
+                  <a:graphicData uri="http://schemas.microsoft.com/office/word/2010/wordprocessingInk">
+                    <w14:contentPart bwMode="auto" r:id="rId84">
+                      <w14:nvContentPartPr>
+                        <w14:cNvContentPartPr/>
+                      </w14:nvContentPartPr>
+                      <w14:xfrm>
+                        <a:off x="0" y="0"/>
+                        <a:ext cx="10800" cy="133920"/>
+                      </w14:xfrm>
+                    </w14:contentPart>
+                  </a:graphicData>
+                </a:graphic>
+              </wp:anchor>
+            </w:drawing>
+          </mc:Choice>
+          <mc:Fallback>
+            <w:pict>
+              <v:shape id="Ink 21" o:spid="_x0000_s1026" type="#_x0000_t75" style="position:absolute;margin-left:89.8pt;margin-top:-500.45pt;width:2.7pt;height:12.5pt;z-index:251675648;visibility:visible;mso-wrap-style:square;mso-wrap-distance-left:9pt;mso-wrap-distance-top:0;mso-wrap-distance-right:9pt;mso-wrap-distance-bottom:0;mso-position-horizontal:absolute;mso-position-horizontal-relative:text;mso-position-vertical:absolute;mso-position-vertical-relative:text" o:gfxdata="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">
+                <v:imagedata r:id="rId85" o:title=""/>
+              </v:shape>
+            </w:pict>
+          </mc:Fallback>
+        </mc:AlternateContent>
+      </w:r>
+      <w:r>
+        <w:rPr>
+          <w:noProof/>
+        </w:rPr>
         <w:drawing>
           <wp:anchor distT="114300" distB="114300" distL="114300" distR="114300" simplePos="0" relativeHeight="251659264" behindDoc="0" locked="0" layoutInCell="1" hidden="0" allowOverlap="1">
             <wp:simplePos x="0" y="0"/>
@@ -4037,7 +5880,7 @@
                     <pic:cNvPicPr preferRelativeResize="0"/>
                   </pic:nvPicPr>
                   <pic:blipFill>
-                    <a:blip r:embed="rId8"/>
+                    <a:blip r:embed="rId86"/>
                     <a:srcRect/>
                     <a:stretch>
                       <a:fillRect/>
@@ -4085,7 +5928,7 @@
                     <pic:cNvPicPr preferRelativeResize="0"/>
                   </pic:nvPicPr>
                   <pic:blipFill>
-                    <a:blip r:embed="rId9"/>
+                    <a:blip r:embed="rId87"/>
                     <a:srcRect/>
                     <a:stretch>
                       <a:fillRect/>
@@ -4187,7 +6030,7 @@
                     <pic:cNvPicPr preferRelativeResize="0"/>
                   </pic:nvPicPr>
                   <pic:blipFill>
-                    <a:blip r:embed="rId10"/>
+                    <a:blip r:embed="rId88"/>
                     <a:srcRect/>
                     <a:stretch>
                       <a:fillRect/>
@@ -4323,33 +6166,46 @@
         </w:rPr>
         <w:drawing>
           <wp:inline distT="0" distB="0" distL="0" distR="0">
-            <wp:extent cx="5976938" cy="6024830"/>
+            <wp:extent cx="5943600" cy="6143572"/>
             <wp:effectExtent l="0" t="0" r="0" b="0"/>
-            <wp:docPr id="5" name="image2.png"/>
-            <wp:cNvGraphicFramePr/>
+            <wp:docPr id="48" name="Picture 48" descr="G:\3-2\CSE306\ALU\ALU FULL CIRCUIT_3.png"/>
+            <wp:cNvGraphicFramePr>
+              <a:graphicFrameLocks xmlns:a="http://schemas.openxmlformats.org/drawingml/2006/main" noChangeAspect="1"/>
+            </wp:cNvGraphicFramePr>
             <a:graphic xmlns:a="http://schemas.openxmlformats.org/drawingml/2006/main">
               <a:graphicData uri="http://schemas.openxmlformats.org/drawingml/2006/picture">
                 <pic:pic xmlns:pic="http://schemas.openxmlformats.org/drawingml/2006/picture">
                   <pic:nvPicPr>
-                    <pic:cNvPr id="0" name="image2.png"/>
-                    <pic:cNvPicPr preferRelativeResize="0"/>
+                    <pic:cNvPr id="0" name="Picture 1" descr="G:\3-2\CSE306\ALU\ALU FULL CIRCUIT_3.png"/>
+                    <pic:cNvPicPr>
+                      <a:picLocks noChangeAspect="1" noChangeArrowheads="1"/>
+                    </pic:cNvPicPr>
                   </pic:nvPicPr>
                   <pic:blipFill>
-                    <a:blip r:embed="rId11"/>
+                    <a:blip r:embed="rId89">
+                      <a:extLst>
+                        <a:ext uri="{28A0092B-C50C-407E-A947-70E740481C1C}">
+                          <a14:useLocalDpi xmlns:a14="http://schemas.microsoft.com/office/drawing/2010/main" val="0"/>
+                        </a:ext>
+                      </a:extLst>
+                    </a:blip>
                     <a:srcRect/>
                     <a:stretch>
                       <a:fillRect/>
                     </a:stretch>
                   </pic:blipFill>
-                  <pic:spPr>
+                  <pic:spPr bwMode="auto">
                     <a:xfrm>
                       <a:off x="0" y="0"/>
-                      <a:ext cx="5976938" cy="6024830"/>
+                      <a:ext cx="5943600" cy="6143572"/>
                     </a:xfrm>
                     <a:prstGeom prst="rect">
                       <a:avLst/>
                     </a:prstGeom>
-                    <a:ln/>
+                    <a:noFill/>
+                    <a:ln>
+                      <a:noFill/>
+                    </a:ln>
                   </pic:spPr>
                 </pic:pic>
               </a:graphicData>
@@ -5103,6 +6959,7 @@
           <w:rFonts w:ascii="Times New Roman" w:eastAsia="Times New Roman" w:hAnsi="Times New Roman" w:cs="Times New Roman"/>
           <w:sz w:val="28"/>
           <w:szCs w:val="28"/>
+          <w:u w:val="single"/>
         </w:rPr>
       </w:pPr>
       <w:r>
@@ -5114,21 +6971,118 @@
         </w:rPr>
         <w:t xml:space="preserve">Discussion: </w:t>
       </w:r>
+    </w:p>
+    <w:p>
+      <w:pPr>
+        <w:rPr>
+          <w:rFonts w:ascii="Times New Roman" w:eastAsia="Times New Roman" w:hAnsi="Times New Roman" w:cs="Times New Roman"/>
+          <w:sz w:val="24"/>
+          <w:szCs w:val="24"/>
+        </w:rPr>
+      </w:pPr>
       <w:r>
         <w:rPr>
           <w:rFonts w:ascii="Times New Roman" w:eastAsia="Times New Roman" w:hAnsi="Times New Roman" w:cs="Times New Roman"/>
-          <w:sz w:val="28"/>
-          <w:szCs w:val="28"/>
+          <w:sz w:val="24"/>
+          <w:szCs w:val="24"/>
+        </w:rPr>
+        <w:t xml:space="preserve">In our design, first the arithmetic part was considered and a circuit was built keeping regard of the each input bit of a 1 bit full adder and input carry. Then for the already built circuit to support the logical information as well, the circuit was modified accordingly with the activation of Mode Select input cs1. This process finalized our design of ALU as per specification. </w:t>
+      </w:r>
+      <w:proofErr w:type="gramStart"/>
+      <w:r>
+        <w:rPr>
+          <w:rFonts w:ascii="Times New Roman" w:eastAsia="Times New Roman" w:hAnsi="Times New Roman" w:cs="Times New Roman"/>
+          <w:sz w:val="24"/>
+          <w:szCs w:val="24"/>
+        </w:rPr>
+        <w:t>y</w:t>
+      </w:r>
+      <w:proofErr w:type="gramEnd"/>
+    </w:p>
+    <w:p>
+      <w:pPr>
+        <w:rPr>
+          <w:rFonts w:ascii="Times New Roman" w:eastAsia="Times New Roman" w:hAnsi="Times New Roman" w:cs="Times New Roman"/>
+          <w:sz w:val="24"/>
+          <w:szCs w:val="24"/>
+        </w:rPr>
+      </w:pPr>
+      <w:r>
+        <w:rPr>
+          <w:rFonts w:ascii="Times New Roman" w:eastAsia="Times New Roman" w:hAnsi="Times New Roman" w:cs="Times New Roman"/>
+          <w:sz w:val="24"/>
+          <w:szCs w:val="24"/>
         </w:rPr>
         <w:t>While implementing the specified design of the ALU, a minimum number of ICs were used. We used various types of gates such as XOR, NOT, 2 input NOR, 4 input NOR, XNOR, AND, OR and 1 bit Full Adder. In order to check the status bits after the sp</w:t>
       </w:r>
       <w:r>
         <w:rPr>
           <w:rFonts w:ascii="Times New Roman" w:eastAsia="Times New Roman" w:hAnsi="Times New Roman" w:cs="Times New Roman"/>
-          <w:sz w:val="28"/>
-          <w:szCs w:val="28"/>
+          <w:sz w:val="24"/>
+          <w:szCs w:val="24"/>
         </w:rPr>
         <w:t>ecified operations, a status register was also implemented.</w:t>
+      </w:r>
+      <w:r>
+        <w:rPr>
+          <w:rFonts w:ascii="Times New Roman" w:eastAsia="Times New Roman" w:hAnsi="Times New Roman" w:cs="Times New Roman"/>
+          <w:sz w:val="24"/>
+          <w:szCs w:val="24"/>
+        </w:rPr>
+        <w:t xml:space="preserve"> </w:t>
+      </w:r>
+    </w:p>
+    <w:p>
+      <w:pPr>
+        <w:rPr>
+          <w:rFonts w:ascii="Times New Roman" w:eastAsia="Times New Roman" w:hAnsi="Times New Roman" w:cs="Times New Roman"/>
+          <w:sz w:val="24"/>
+          <w:szCs w:val="24"/>
+        </w:rPr>
+      </w:pPr>
+      <w:r>
+        <w:rPr>
+          <w:rFonts w:ascii="Times New Roman" w:eastAsia="Times New Roman" w:hAnsi="Times New Roman" w:cs="Times New Roman"/>
+          <w:sz w:val="24"/>
+          <w:szCs w:val="24"/>
+        </w:rPr>
+        <w:t>During logical operations (AND, OR</w:t>
+      </w:r>
+      <w:proofErr w:type="gramStart"/>
+      <w:r>
+        <w:rPr>
+          <w:rFonts w:ascii="Times New Roman" w:eastAsia="Times New Roman" w:hAnsi="Times New Roman" w:cs="Times New Roman"/>
+          <w:sz w:val="24"/>
+          <w:szCs w:val="24"/>
+        </w:rPr>
+        <w:t>)  implemented</w:t>
+      </w:r>
+      <w:proofErr w:type="gramEnd"/>
+      <w:r>
+        <w:rPr>
+          <w:rFonts w:ascii="Times New Roman" w:eastAsia="Times New Roman" w:hAnsi="Times New Roman" w:cs="Times New Roman"/>
+          <w:sz w:val="24"/>
+          <w:szCs w:val="24"/>
+        </w:rPr>
+        <w:t xml:space="preserve">, as per the provided specifications, the status bits C(carry bit) and V (overflow bit) are cleared. The other two status bits </w:t>
+      </w:r>
+      <w:proofErr w:type="gramStart"/>
+      <w:r>
+        <w:rPr>
+          <w:rFonts w:ascii="Times New Roman" w:eastAsia="Times New Roman" w:hAnsi="Times New Roman" w:cs="Times New Roman"/>
+          <w:sz w:val="24"/>
+          <w:szCs w:val="24"/>
+        </w:rPr>
+        <w:t>S(</w:t>
+      </w:r>
+      <w:proofErr w:type="gramEnd"/>
+      <w:r>
+        <w:rPr>
+          <w:rFonts w:ascii="Times New Roman" w:eastAsia="Times New Roman" w:hAnsi="Times New Roman" w:cs="Times New Roman"/>
+          <w:sz w:val="24"/>
+          <w:szCs w:val="24"/>
+        </w:rPr>
+        <w:t xml:space="preserve">sign bit) and Z(zero bit) provides important information about the output. </w:t>
       </w:r>
     </w:p>
     <w:p>
@@ -5946,6 +7900,1020 @@
 </w:styles>
 </file>
 
+<file path=word/ink/ink1.xml><?xml version="1.0" encoding="utf-8"?>
+<inkml:ink xmlns:inkml="http://www.w3.org/2003/InkML">
+  <inkml:definitions>
+    <inkml:context xml:id="ctx0">
+      <inkml:inkSource xml:id="inkSrc0">
+        <inkml:traceFormat>
+          <inkml:channel name="X" type="integer" max="1366" units="cm"/>
+          <inkml:channel name="Y" type="integer" max="768" units="cm"/>
+        </inkml:traceFormat>
+        <inkml:channelProperties>
+          <inkml:channelProperty channel="X" name="resolution" value="39.7093" units="1/cm"/>
+          <inkml:channelProperty channel="Y" name="resolution" value="39.58763" units="1/cm"/>
+        </inkml:channelProperties>
+      </inkml:inkSource>
+      <inkml:timestamp xml:id="ts0" timeString="2021-03-29T19:30:41.976"/>
+    </inkml:context>
+    <inkml:brush xml:id="br0">
+      <inkml:brushProperty name="width" value="0.06667" units="cm"/>
+      <inkml:brushProperty name="height" value="0.06667" units="cm"/>
+      <inkml:brushProperty name="fitToCurve" value="1"/>
+    </inkml:brush>
+  </inkml:definitions>
+  <inkml:trace contextRef="#ctx0" brushRef="#br0">55 53,'0'-27,"0"1,0 52,27-26,-27 27,0-1,0 0,-27-26,27-26,-26 26,26-26,-26 26,26-27,0 1,26 26,-26 26,0 1</inkml:trace>
+</inkml:ink>
+</file>
+
+<file path=word/ink/ink10.xml><?xml version="1.0" encoding="utf-8"?>
+<inkml:ink xmlns:inkml="http://www.w3.org/2003/InkML">
+  <inkml:definitions>
+    <inkml:context xml:id="ctx0">
+      <inkml:inkSource xml:id="inkSrc0">
+        <inkml:traceFormat>
+          <inkml:channel name="X" type="integer" max="1366" units="cm"/>
+          <inkml:channel name="Y" type="integer" max="768" units="cm"/>
+        </inkml:traceFormat>
+        <inkml:channelProperties>
+          <inkml:channelProperty channel="X" name="resolution" value="39.7093" units="1/cm"/>
+          <inkml:channelProperty channel="Y" name="resolution" value="39.58763" units="1/cm"/>
+        </inkml:channelProperties>
+      </inkml:inkSource>
+      <inkml:timestamp xml:id="ts0" timeString="2021-03-29T19:30:27.864"/>
+    </inkml:context>
+    <inkml:brush xml:id="br0">
+      <inkml:brushProperty name="width" value="0.06667" units="cm"/>
+      <inkml:brushProperty name="height" value="0.06667" units="cm"/>
+      <inkml:brushProperty name="fitToCurve" value="1"/>
+    </inkml:brush>
+  </inkml:definitions>
+  <inkml:trace contextRef="#ctx0" brushRef="#br0">0 0</inkml:trace>
+</inkml:ink>
+</file>
+
+<file path=word/ink/ink11.xml><?xml version="1.0" encoding="utf-8"?>
+<inkml:ink xmlns:inkml="http://www.w3.org/2003/InkML">
+  <inkml:definitions>
+    <inkml:context xml:id="ctx0">
+      <inkml:inkSource xml:id="inkSrc0">
+        <inkml:traceFormat>
+          <inkml:channel name="X" type="integer" max="1366" units="cm"/>
+          <inkml:channel name="Y" type="integer" max="768" units="cm"/>
+        </inkml:traceFormat>
+        <inkml:channelProperties>
+          <inkml:channelProperty channel="X" name="resolution" value="39.7093" units="1/cm"/>
+          <inkml:channelProperty channel="Y" name="resolution" value="39.58763" units="1/cm"/>
+        </inkml:channelProperties>
+      </inkml:inkSource>
+      <inkml:timestamp xml:id="ts0" timeString="2021-03-29T19:30:26.815"/>
+    </inkml:context>
+    <inkml:brush xml:id="br0">
+      <inkml:brushProperty name="width" value="0.06667" units="cm"/>
+      <inkml:brushProperty name="height" value="0.06667" units="cm"/>
+      <inkml:brushProperty name="fitToCurve" value="1"/>
+    </inkml:brush>
+  </inkml:definitions>
+  <inkml:trace contextRef="#ctx0" brushRef="#br0">2 0,'0'27,"0"-1,27-26,-27 26,0 1,0-1,0 0,-27-26,27 27,0-1,0 1,0-1</inkml:trace>
+</inkml:ink>
+</file>
+
+<file path=word/ink/ink12.xml><?xml version="1.0" encoding="utf-8"?>
+<inkml:ink xmlns:inkml="http://www.w3.org/2003/InkML">
+  <inkml:definitions>
+    <inkml:context xml:id="ctx0">
+      <inkml:inkSource xml:id="inkSrc0">
+        <inkml:traceFormat>
+          <inkml:channel name="X" type="integer" max="1366" units="cm"/>
+          <inkml:channel name="Y" type="integer" max="768" units="cm"/>
+        </inkml:traceFormat>
+        <inkml:channelProperties>
+          <inkml:channelProperty channel="X" name="resolution" value="39.7093" units="1/cm"/>
+          <inkml:channelProperty channel="Y" name="resolution" value="39.58763" units="1/cm"/>
+        </inkml:channelProperties>
+      </inkml:inkSource>
+      <inkml:timestamp xml:id="ts0" timeString="2021-03-29T19:29:45.216"/>
+    </inkml:context>
+    <inkml:brush xml:id="br0">
+      <inkml:brushProperty name="width" value="0.04667" units="cm"/>
+      <inkml:brushProperty name="height" value="0.04667" units="cm"/>
+      <inkml:brushProperty name="fitToCurve" value="1"/>
+    </inkml:brush>
+  </inkml:definitions>
+  <inkml:trace contextRef="#ctx0" brushRef="#br0">0 0</inkml:trace>
+</inkml:ink>
+</file>
+
+<file path=word/ink/ink13.xml><?xml version="1.0" encoding="utf-8"?>
+<inkml:ink xmlns:inkml="http://www.w3.org/2003/InkML">
+  <inkml:definitions>
+    <inkml:context xml:id="ctx0">
+      <inkml:inkSource xml:id="inkSrc0">
+        <inkml:traceFormat>
+          <inkml:channel name="X" type="integer" max="1366" units="cm"/>
+          <inkml:channel name="Y" type="integer" max="768" units="cm"/>
+        </inkml:traceFormat>
+        <inkml:channelProperties>
+          <inkml:channelProperty channel="X" name="resolution" value="39.7093" units="1/cm"/>
+          <inkml:channelProperty channel="Y" name="resolution" value="39.58763" units="1/cm"/>
+        </inkml:channelProperties>
+      </inkml:inkSource>
+      <inkml:timestamp xml:id="ts0" timeString="2021-03-29T19:31:29.103"/>
+    </inkml:context>
+    <inkml:brush xml:id="br0">
+      <inkml:brushProperty name="width" value="0.06667" units="cm"/>
+      <inkml:brushProperty name="height" value="0.06667" units="cm"/>
+      <inkml:brushProperty name="fitToCurve" value="1"/>
+    </inkml:brush>
+  </inkml:definitions>
+  <inkml:trace contextRef="#ctx0" brushRef="#br0">52 78,'-26'0,"26"-26,0 0,-26 26,26-26,26 26,0 0,-26 26,0 0,0 0</inkml:trace>
+</inkml:ink>
+</file>
+
+<file path=word/ink/ink14.xml><?xml version="1.0" encoding="utf-8"?>
+<inkml:ink xmlns:inkml="http://www.w3.org/2003/InkML">
+  <inkml:definitions>
+    <inkml:context xml:id="ctx0">
+      <inkml:inkSource xml:id="inkSrc0">
+        <inkml:traceFormat>
+          <inkml:channel name="X" type="integer" max="1366" units="cm"/>
+          <inkml:channel name="Y" type="integer" max="768" units="cm"/>
+        </inkml:traceFormat>
+        <inkml:channelProperties>
+          <inkml:channelProperty channel="X" name="resolution" value="39.7093" units="1/cm"/>
+          <inkml:channelProperty channel="Y" name="resolution" value="39.58763" units="1/cm"/>
+        </inkml:channelProperties>
+      </inkml:inkSource>
+      <inkml:timestamp xml:id="ts0" timeString="2021-03-29T19:31:27.208"/>
+    </inkml:context>
+    <inkml:brush xml:id="br0">
+      <inkml:brushProperty name="width" value="0.06667" units="cm"/>
+      <inkml:brushProperty name="height" value="0.06667" units="cm"/>
+      <inkml:brushProperty name="fitToCurve" value="1"/>
+    </inkml:brush>
+  </inkml:definitions>
+  <inkml:trace contextRef="#ctx0" brushRef="#br0">0 0,'0'27,"0"-1,0 1,0-1,0 0,25 1,-25-1,0 0,0 1,0-1,0 1,0-1</inkml:trace>
+</inkml:ink>
+</file>
+
+<file path=word/ink/ink15.xml><?xml version="1.0" encoding="utf-8"?>
+<inkml:ink xmlns:inkml="http://www.w3.org/2003/InkML">
+  <inkml:definitions>
+    <inkml:context xml:id="ctx0">
+      <inkml:inkSource xml:id="inkSrc0">
+        <inkml:traceFormat>
+          <inkml:channel name="X" type="integer" max="1366" units="cm"/>
+          <inkml:channel name="Y" type="integer" max="768" units="cm"/>
+        </inkml:traceFormat>
+        <inkml:channelProperties>
+          <inkml:channelProperty channel="X" name="resolution" value="39.7093" units="1/cm"/>
+          <inkml:channelProperty channel="Y" name="resolution" value="39.58763" units="1/cm"/>
+        </inkml:channelProperties>
+      </inkml:inkSource>
+      <inkml:timestamp xml:id="ts0" timeString="2021-03-29T19:31:25.287"/>
+    </inkml:context>
+    <inkml:brush xml:id="br0">
+      <inkml:brushProperty name="width" value="0.06667" units="cm"/>
+      <inkml:brushProperty name="height" value="0.06667" units="cm"/>
+      <inkml:brushProperty name="fitToCurve" value="1"/>
+    </inkml:brush>
+  </inkml:definitions>
+  <inkml:trace contextRef="#ctx0" brushRef="#br0">0 29,'0'-26,"25"26,-25 26</inkml:trace>
+</inkml:ink>
+</file>
+
+<file path=word/ink/ink16.xml><?xml version="1.0" encoding="utf-8"?>
+<inkml:ink xmlns:inkml="http://www.w3.org/2003/InkML">
+  <inkml:definitions>
+    <inkml:context xml:id="ctx0">
+      <inkml:inkSource xml:id="inkSrc0">
+        <inkml:traceFormat>
+          <inkml:channel name="X" type="integer" max="1366" units="cm"/>
+          <inkml:channel name="Y" type="integer" max="768" units="cm"/>
+        </inkml:traceFormat>
+        <inkml:channelProperties>
+          <inkml:channelProperty channel="X" name="resolution" value="39.7093" units="1/cm"/>
+          <inkml:channelProperty channel="Y" name="resolution" value="39.58763" units="1/cm"/>
+        </inkml:channelProperties>
+      </inkml:inkSource>
+      <inkml:timestamp xml:id="ts0" timeString="2021-03-29T19:31:23.847"/>
+    </inkml:context>
+    <inkml:brush xml:id="br0">
+      <inkml:brushProperty name="width" value="0.06667" units="cm"/>
+      <inkml:brushProperty name="height" value="0.06667" units="cm"/>
+      <inkml:brushProperty name="fitToCurve" value="1"/>
+    </inkml:brush>
+  </inkml:definitions>
+  <inkml:trace contextRef="#ctx0" brushRef="#br0">0 29,'27'0,"-27"-27,26 27,1 0,-27 27,52-1,-52 1,0-1,0-52</inkml:trace>
+</inkml:ink>
+</file>
+
+<file path=word/ink/ink17.xml><?xml version="1.0" encoding="utf-8"?>
+<inkml:ink xmlns:inkml="http://www.w3.org/2003/InkML">
+  <inkml:definitions>
+    <inkml:context xml:id="ctx0">
+      <inkml:inkSource xml:id="inkSrc0">
+        <inkml:traceFormat>
+          <inkml:channel name="X" type="integer" max="1366" units="cm"/>
+          <inkml:channel name="Y" type="integer" max="768" units="cm"/>
+        </inkml:traceFormat>
+        <inkml:channelProperties>
+          <inkml:channelProperty channel="X" name="resolution" value="39.7093" units="1/cm"/>
+          <inkml:channelProperty channel="Y" name="resolution" value="39.58763" units="1/cm"/>
+        </inkml:channelProperties>
+      </inkml:inkSource>
+      <inkml:timestamp xml:id="ts0" timeString="2021-03-29T19:31:22.831"/>
+    </inkml:context>
+    <inkml:brush xml:id="br0">
+      <inkml:brushProperty name="width" value="0.06667" units="cm"/>
+      <inkml:brushProperty name="height" value="0.06667" units="cm"/>
+      <inkml:brushProperty name="fitToCurve" value="1"/>
+    </inkml:brush>
+  </inkml:definitions>
+  <inkml:trace contextRef="#ctx0" brushRef="#br0">0 0,'26'0,"-26"26,26 27,-26-26,0 26,0 0,0-27,0 27,0-27,27 27,-27-26,0-1,0 1,0-1</inkml:trace>
+</inkml:ink>
+</file>
+
+<file path=word/ink/ink18.xml><?xml version="1.0" encoding="utf-8"?>
+<inkml:ink xmlns:inkml="http://www.w3.org/2003/InkML">
+  <inkml:definitions>
+    <inkml:context xml:id="ctx0">
+      <inkml:inkSource xml:id="inkSrc0">
+        <inkml:traceFormat>
+          <inkml:channel name="X" type="integer" max="1366" units="cm"/>
+          <inkml:channel name="Y" type="integer" max="768" units="cm"/>
+        </inkml:traceFormat>
+        <inkml:channelProperties>
+          <inkml:channelProperty channel="X" name="resolution" value="39.7093" units="1/cm"/>
+          <inkml:channelProperty channel="Y" name="resolution" value="39.58763" units="1/cm"/>
+        </inkml:channelProperties>
+      </inkml:inkSource>
+      <inkml:timestamp xml:id="ts0" timeString="2021-03-29T19:31:21.767"/>
+    </inkml:context>
+    <inkml:brush xml:id="br0">
+      <inkml:brushProperty name="width" value="0.06667" units="cm"/>
+      <inkml:brushProperty name="height" value="0.06667" units="cm"/>
+      <inkml:brushProperty name="fitToCurve" value="1"/>
+    </inkml:brush>
+  </inkml:definitions>
+  <inkml:trace contextRef="#ctx0" brushRef="#br0">0 26,'0'-26,"0"52,0 27,0 0,0-27,0 1,0 26,0-27,0 1,0-1,0 0</inkml:trace>
+</inkml:ink>
+</file>
+
+<file path=word/ink/ink19.xml><?xml version="1.0" encoding="utf-8"?>
+<inkml:ink xmlns:inkml="http://www.w3.org/2003/InkML">
+  <inkml:definitions>
+    <inkml:context xml:id="ctx0">
+      <inkml:inkSource xml:id="inkSrc0">
+        <inkml:traceFormat>
+          <inkml:channel name="X" type="integer" max="1366" units="cm"/>
+          <inkml:channel name="Y" type="integer" max="768" units="cm"/>
+        </inkml:traceFormat>
+        <inkml:channelProperties>
+          <inkml:channelProperty channel="X" name="resolution" value="39.7093" units="1/cm"/>
+          <inkml:channelProperty channel="Y" name="resolution" value="39.58763" units="1/cm"/>
+        </inkml:channelProperties>
+      </inkml:inkSource>
+      <inkml:timestamp xml:id="ts0" timeString="2021-03-29T19:31:20.663"/>
+    </inkml:context>
+    <inkml:brush xml:id="br0">
+      <inkml:brushProperty name="width" value="0.06667" units="cm"/>
+      <inkml:brushProperty name="height" value="0.06667" units="cm"/>
+      <inkml:brushProperty name="fitToCurve" value="1"/>
+    </inkml:brush>
+  </inkml:definitions>
+  <inkml:trace contextRef="#ctx0" brushRef="#br0">0 0,'0'26,"0"1,0 26,0-27,0 0,0 1,0-1,0 1,0-1</inkml:trace>
+</inkml:ink>
+</file>
+
+<file path=word/ink/ink2.xml><?xml version="1.0" encoding="utf-8"?>
+<inkml:ink xmlns:inkml="http://www.w3.org/2003/InkML">
+  <inkml:definitions>
+    <inkml:context xml:id="ctx0">
+      <inkml:inkSource xml:id="inkSrc0">
+        <inkml:traceFormat>
+          <inkml:channel name="X" type="integer" max="1366" units="cm"/>
+          <inkml:channel name="Y" type="integer" max="768" units="cm"/>
+        </inkml:traceFormat>
+        <inkml:channelProperties>
+          <inkml:channelProperty channel="X" name="resolution" value="39.7093" units="1/cm"/>
+          <inkml:channelProperty channel="Y" name="resolution" value="39.58763" units="1/cm"/>
+        </inkml:channelProperties>
+      </inkml:inkSource>
+      <inkml:timestamp xml:id="ts0" timeString="2021-03-29T19:30:40.144"/>
+    </inkml:context>
+    <inkml:brush xml:id="br0">
+      <inkml:brushProperty name="width" value="0.06667" units="cm"/>
+      <inkml:brushProperty name="height" value="0.06667" units="cm"/>
+      <inkml:brushProperty name="fitToCurve" value="1"/>
+    </inkml:brush>
+  </inkml:definitions>
+  <inkml:trace contextRef="#ctx0" brushRef="#br0">6 0,'0'26,"0"1,0-1,0 0,0 1,0-1,0 0,0 1,0-1,0 0,0 1,25-27</inkml:trace>
+</inkml:ink>
+</file>
+
+<file path=word/ink/ink20.xml><?xml version="1.0" encoding="utf-8"?>
+<inkml:ink xmlns:inkml="http://www.w3.org/2003/InkML">
+  <inkml:definitions>
+    <inkml:context xml:id="ctx0">
+      <inkml:inkSource xml:id="inkSrc0">
+        <inkml:traceFormat>
+          <inkml:channel name="X" type="integer" max="1366" units="cm"/>
+          <inkml:channel name="Y" type="integer" max="768" units="cm"/>
+        </inkml:traceFormat>
+        <inkml:channelProperties>
+          <inkml:channelProperty channel="X" name="resolution" value="39.7093" units="1/cm"/>
+          <inkml:channelProperty channel="Y" name="resolution" value="39.58763" units="1/cm"/>
+        </inkml:channelProperties>
+      </inkml:inkSource>
+      <inkml:timestamp xml:id="ts0" timeString="2021-03-29T19:31:19.111"/>
+    </inkml:context>
+    <inkml:brush xml:id="br0">
+      <inkml:brushProperty name="width" value="0.06667" units="cm"/>
+      <inkml:brushProperty name="height" value="0.06667" units="cm"/>
+      <inkml:brushProperty name="fitToCurve" value="1"/>
+    </inkml:brush>
+  </inkml:definitions>
+  <inkml:trace contextRef="#ctx0" brushRef="#br0">0 0,'26'0,"-26"26,26 27,-26-26,0-1,0 1,0 26,27-27,-27 1,0-1,26-26,-26 26</inkml:trace>
+</inkml:ink>
+</file>
+
+<file path=word/ink/ink21.xml><?xml version="1.0" encoding="utf-8"?>
+<inkml:ink xmlns:inkml="http://www.w3.org/2003/InkML">
+  <inkml:definitions>
+    <inkml:context xml:id="ctx0">
+      <inkml:inkSource xml:id="inkSrc0">
+        <inkml:traceFormat>
+          <inkml:channel name="X" type="integer" max="1366" units="cm"/>
+          <inkml:channel name="Y" type="integer" max="768" units="cm"/>
+        </inkml:traceFormat>
+        <inkml:channelProperties>
+          <inkml:channelProperty channel="X" name="resolution" value="39.7093" units="1/cm"/>
+          <inkml:channelProperty channel="Y" name="resolution" value="39.58763" units="1/cm"/>
+        </inkml:channelProperties>
+      </inkml:inkSource>
+      <inkml:timestamp xml:id="ts0" timeString="2021-03-29T19:31:15.463"/>
+    </inkml:context>
+    <inkml:brush xml:id="br0">
+      <inkml:brushProperty name="width" value="0.06667" units="cm"/>
+      <inkml:brushProperty name="height" value="0.06667" units="cm"/>
+      <inkml:brushProperty name="fitToCurve" value="1"/>
+    </inkml:brush>
+  </inkml:definitions>
+  <inkml:trace contextRef="#ctx0" brushRef="#br0">0 0,'0'26,"0"1,0-1,0 1,0-1,0 1,0-1,0 1,0-1,0 1</inkml:trace>
+</inkml:ink>
+</file>
+
+<file path=word/ink/ink22.xml><?xml version="1.0" encoding="utf-8"?>
+<inkml:ink xmlns:inkml="http://www.w3.org/2003/InkML">
+  <inkml:definitions>
+    <inkml:context xml:id="ctx0">
+      <inkml:inkSource xml:id="inkSrc0">
+        <inkml:traceFormat>
+          <inkml:channel name="X" type="integer" max="1366" units="cm"/>
+          <inkml:channel name="Y" type="integer" max="768" units="cm"/>
+        </inkml:traceFormat>
+        <inkml:channelProperties>
+          <inkml:channelProperty channel="X" name="resolution" value="39.7093" units="1/cm"/>
+          <inkml:channelProperty channel="Y" name="resolution" value="39.58763" units="1/cm"/>
+        </inkml:channelProperties>
+      </inkml:inkSource>
+      <inkml:timestamp xml:id="ts0" timeString="2021-03-29T19:31:14.015"/>
+    </inkml:context>
+    <inkml:brush xml:id="br0">
+      <inkml:brushProperty name="width" value="0.06667" units="cm"/>
+      <inkml:brushProperty name="height" value="0.06667" units="cm"/>
+      <inkml:brushProperty name="fitToCurve" value="1"/>
+    </inkml:brush>
+  </inkml:definitions>
+  <inkml:trace contextRef="#ctx0" brushRef="#br0">0 0,'25'0,"-25"26,0 1,0 25,0-25,0 25,0-25,0-1,0 1</inkml:trace>
+</inkml:ink>
+</file>
+
+<file path=word/ink/ink23.xml><?xml version="1.0" encoding="utf-8"?>
+<inkml:ink xmlns:inkml="http://www.w3.org/2003/InkML">
+  <inkml:definitions>
+    <inkml:context xml:id="ctx0">
+      <inkml:inkSource xml:id="inkSrc0">
+        <inkml:traceFormat>
+          <inkml:channel name="X" type="integer" max="1366" units="cm"/>
+          <inkml:channel name="Y" type="integer" max="768" units="cm"/>
+        </inkml:traceFormat>
+        <inkml:channelProperties>
+          <inkml:channelProperty channel="X" name="resolution" value="39.7093" units="1/cm"/>
+          <inkml:channelProperty channel="Y" name="resolution" value="39.58763" units="1/cm"/>
+        </inkml:channelProperties>
+      </inkml:inkSource>
+      <inkml:timestamp xml:id="ts0" timeString="2021-03-29T19:31:12.615"/>
+    </inkml:context>
+    <inkml:brush xml:id="br0">
+      <inkml:brushProperty name="width" value="0.06667" units="cm"/>
+      <inkml:brushProperty name="height" value="0.06667" units="cm"/>
+      <inkml:brushProperty name="fitToCurve" value="1"/>
+    </inkml:brush>
+  </inkml:definitions>
+  <inkml:trace contextRef="#ctx0" brushRef="#br0">28 0,'0'26,"0"27,0 0,0-27,0 27,-26-53,26 27,0-1,0 1,0-1</inkml:trace>
+</inkml:ink>
+</file>
+
+<file path=word/ink/ink24.xml><?xml version="1.0" encoding="utf-8"?>
+<inkml:ink xmlns:inkml="http://www.w3.org/2003/InkML">
+  <inkml:definitions>
+    <inkml:context xml:id="ctx0">
+      <inkml:inkSource xml:id="inkSrc0">
+        <inkml:traceFormat>
+          <inkml:channel name="X" type="integer" max="1366" units="cm"/>
+          <inkml:channel name="Y" type="integer" max="768" units="cm"/>
+        </inkml:traceFormat>
+        <inkml:channelProperties>
+          <inkml:channelProperty channel="X" name="resolution" value="39.7093" units="1/cm"/>
+          <inkml:channelProperty channel="Y" name="resolution" value="39.58763" units="1/cm"/>
+        </inkml:channelProperties>
+      </inkml:inkSource>
+      <inkml:timestamp xml:id="ts0" timeString="2021-03-29T19:31:11.143"/>
+    </inkml:context>
+    <inkml:brush xml:id="br0">
+      <inkml:brushProperty name="width" value="0.06667" units="cm"/>
+      <inkml:brushProperty name="height" value="0.06667" units="cm"/>
+      <inkml:brushProperty name="fitToCurve" value="1"/>
+    </inkml:brush>
+  </inkml:definitions>
+  <inkml:trace contextRef="#ctx0" brushRef="#br0">0 0,'0'26,"25"1,-25-1,0 27,0-27,0 0,0 1,0-1,0 0,0 1</inkml:trace>
+</inkml:ink>
+</file>
+
+<file path=word/ink/ink25.xml><?xml version="1.0" encoding="utf-8"?>
+<inkml:ink xmlns:inkml="http://www.w3.org/2003/InkML">
+  <inkml:definitions>
+    <inkml:context xml:id="ctx0">
+      <inkml:inkSource xml:id="inkSrc0">
+        <inkml:traceFormat>
+          <inkml:channel name="X" type="integer" max="1366" units="cm"/>
+          <inkml:channel name="Y" type="integer" max="768" units="cm"/>
+        </inkml:traceFormat>
+        <inkml:channelProperties>
+          <inkml:channelProperty channel="X" name="resolution" value="39.7093" units="1/cm"/>
+          <inkml:channelProperty channel="Y" name="resolution" value="39.58763" units="1/cm"/>
+        </inkml:channelProperties>
+      </inkml:inkSource>
+      <inkml:timestamp xml:id="ts0" timeString="2021-03-29T19:31:08.711"/>
+    </inkml:context>
+    <inkml:brush xml:id="br0">
+      <inkml:brushProperty name="width" value="0.06667" units="cm"/>
+      <inkml:brushProperty name="height" value="0.06667" units="cm"/>
+      <inkml:brushProperty name="fitToCurve" value="1"/>
+    </inkml:brush>
+  </inkml:definitions>
+  <inkml:trace contextRef="#ctx0" brushRef="#br0">0 0</inkml:trace>
+</inkml:ink>
+</file>
+
+<file path=word/ink/ink26.xml><?xml version="1.0" encoding="utf-8"?>
+<inkml:ink xmlns:inkml="http://www.w3.org/2003/InkML">
+  <inkml:definitions>
+    <inkml:context xml:id="ctx0">
+      <inkml:inkSource xml:id="inkSrc0">
+        <inkml:traceFormat>
+          <inkml:channel name="X" type="integer" max="1366" units="cm"/>
+          <inkml:channel name="Y" type="integer" max="768" units="cm"/>
+        </inkml:traceFormat>
+        <inkml:channelProperties>
+          <inkml:channelProperty channel="X" name="resolution" value="39.7093" units="1/cm"/>
+          <inkml:channelProperty channel="Y" name="resolution" value="39.58763" units="1/cm"/>
+        </inkml:channelProperties>
+      </inkml:inkSource>
+      <inkml:timestamp xml:id="ts0" timeString="2021-03-29T19:31:07.536"/>
+    </inkml:context>
+    <inkml:brush xml:id="br0">
+      <inkml:brushProperty name="width" value="0.06667" units="cm"/>
+      <inkml:brushProperty name="height" value="0.06667" units="cm"/>
+      <inkml:brushProperty name="fitToCurve" value="1"/>
+    </inkml:brush>
+  </inkml:definitions>
+  <inkml:trace contextRef="#ctx0" brushRef="#br0">0 27,'26'0,"-26"-26,26 26,-26 26,0 0,0 1,26-27,-26 26,0 27,0-27,0 1,0 25,0-25,0-1</inkml:trace>
+</inkml:ink>
+</file>
+
+<file path=word/ink/ink27.xml><?xml version="1.0" encoding="utf-8"?>
+<inkml:ink xmlns:inkml="http://www.w3.org/2003/InkML">
+  <inkml:definitions>
+    <inkml:context xml:id="ctx0">
+      <inkml:inkSource xml:id="inkSrc0">
+        <inkml:traceFormat>
+          <inkml:channel name="X" type="integer" max="1366" units="cm"/>
+          <inkml:channel name="Y" type="integer" max="768" units="cm"/>
+        </inkml:traceFormat>
+        <inkml:channelProperties>
+          <inkml:channelProperty channel="X" name="resolution" value="39.7093" units="1/cm"/>
+          <inkml:channelProperty channel="Y" name="resolution" value="39.58763" units="1/cm"/>
+        </inkml:channelProperties>
+      </inkml:inkSource>
+      <inkml:timestamp xml:id="ts0" timeString="2021-03-29T19:31:05.823"/>
+    </inkml:context>
+    <inkml:brush xml:id="br0">
+      <inkml:brushProperty name="width" value="0.06667" units="cm"/>
+      <inkml:brushProperty name="height" value="0.06667" units="cm"/>
+      <inkml:brushProperty name="fitToCurve" value="1"/>
+    </inkml:brush>
+  </inkml:definitions>
+  <inkml:trace contextRef="#ctx0" brushRef="#br0">0 0,'26'0,"-26"26,26-26,-26 27,0-1,0 27,0-27,0 27,0-27,0 1</inkml:trace>
+</inkml:ink>
+</file>
+
+<file path=word/ink/ink28.xml><?xml version="1.0" encoding="utf-8"?>
+<inkml:ink xmlns:inkml="http://www.w3.org/2003/InkML">
+  <inkml:definitions>
+    <inkml:context xml:id="ctx0">
+      <inkml:inkSource xml:id="inkSrc0">
+        <inkml:traceFormat>
+          <inkml:channel name="X" type="integer" max="1366" units="cm"/>
+          <inkml:channel name="Y" type="integer" max="768" units="cm"/>
+        </inkml:traceFormat>
+        <inkml:channelProperties>
+          <inkml:channelProperty channel="X" name="resolution" value="39.7093" units="1/cm"/>
+          <inkml:channelProperty channel="Y" name="resolution" value="39.58763" units="1/cm"/>
+        </inkml:channelProperties>
+      </inkml:inkSource>
+      <inkml:timestamp xml:id="ts0" timeString="2021-03-29T19:31:03.087"/>
+    </inkml:context>
+    <inkml:brush xml:id="br0">
+      <inkml:brushProperty name="width" value="0.06667" units="cm"/>
+      <inkml:brushProperty name="height" value="0.06667" units="cm"/>
+      <inkml:brushProperty name="fitToCurve" value="1"/>
+    </inkml:brush>
+  </inkml:definitions>
+  <inkml:trace contextRef="#ctx0" brushRef="#br0">0 0,'0'26,"0"0,0 27,0-26,0-1,0 1,0-1</inkml:trace>
+</inkml:ink>
+</file>
+
+<file path=word/ink/ink29.xml><?xml version="1.0" encoding="utf-8"?>
+<inkml:ink xmlns:inkml="http://www.w3.org/2003/InkML">
+  <inkml:definitions>
+    <inkml:context xml:id="ctx0">
+      <inkml:inkSource xml:id="inkSrc0">
+        <inkml:traceFormat>
+          <inkml:channel name="X" type="integer" max="1366" units="cm"/>
+          <inkml:channel name="Y" type="integer" max="768" units="cm"/>
+        </inkml:traceFormat>
+        <inkml:channelProperties>
+          <inkml:channelProperty channel="X" name="resolution" value="39.7093" units="1/cm"/>
+          <inkml:channelProperty channel="Y" name="resolution" value="39.58763" units="1/cm"/>
+        </inkml:channelProperties>
+      </inkml:inkSource>
+      <inkml:timestamp xml:id="ts0" timeString="2021-03-29T19:31:01.128"/>
+    </inkml:context>
+    <inkml:brush xml:id="br0">
+      <inkml:brushProperty name="width" value="0.06667" units="cm"/>
+      <inkml:brushProperty name="height" value="0.06667" units="cm"/>
+      <inkml:brushProperty name="fitToCurve" value="1"/>
+    </inkml:brush>
+  </inkml:definitions>
+  <inkml:trace contextRef="#ctx0" brushRef="#br0">0 0,'0'0</inkml:trace>
+</inkml:ink>
+</file>
+
+<file path=word/ink/ink3.xml><?xml version="1.0" encoding="utf-8"?>
+<inkml:ink xmlns:inkml="http://www.w3.org/2003/InkML">
+  <inkml:definitions>
+    <inkml:context xml:id="ctx0">
+      <inkml:inkSource xml:id="inkSrc0">
+        <inkml:traceFormat>
+          <inkml:channel name="X" type="integer" max="1366" units="cm"/>
+          <inkml:channel name="Y" type="integer" max="768" units="cm"/>
+        </inkml:traceFormat>
+        <inkml:channelProperties>
+          <inkml:channelProperty channel="X" name="resolution" value="39.7093" units="1/cm"/>
+          <inkml:channelProperty channel="Y" name="resolution" value="39.58763" units="1/cm"/>
+        </inkml:channelProperties>
+      </inkml:inkSource>
+      <inkml:timestamp xml:id="ts0" timeString="2021-03-29T19:30:38.639"/>
+    </inkml:context>
+    <inkml:brush xml:id="br0">
+      <inkml:brushProperty name="width" value="0.06667" units="cm"/>
+      <inkml:brushProperty name="height" value="0.06667" units="cm"/>
+      <inkml:brushProperty name="fitToCurve" value="1"/>
+    </inkml:brush>
+  </inkml:definitions>
+  <inkml:trace contextRef="#ctx0" brushRef="#br0">0 0,'0'26,"0"1,0-1,0 1,0-1,0 1,0-1,0 0</inkml:trace>
+</inkml:ink>
+</file>
+
+<file path=word/ink/ink30.xml><?xml version="1.0" encoding="utf-8"?>
+<inkml:ink xmlns:inkml="http://www.w3.org/2003/InkML">
+  <inkml:definitions>
+    <inkml:context xml:id="ctx0">
+      <inkml:inkSource xml:id="inkSrc0">
+        <inkml:traceFormat>
+          <inkml:channel name="X" type="integer" max="1366" units="cm"/>
+          <inkml:channel name="Y" type="integer" max="768" units="cm"/>
+        </inkml:traceFormat>
+        <inkml:channelProperties>
+          <inkml:channelProperty channel="X" name="resolution" value="39.7093" units="1/cm"/>
+          <inkml:channelProperty channel="Y" name="resolution" value="39.58763" units="1/cm"/>
+        </inkml:channelProperties>
+      </inkml:inkSource>
+      <inkml:timestamp xml:id="ts0" timeString="2021-03-29T19:31:00.456"/>
+    </inkml:context>
+    <inkml:brush xml:id="br0">
+      <inkml:brushProperty name="width" value="0.06667" units="cm"/>
+      <inkml:brushProperty name="height" value="0.06667" units="cm"/>
+      <inkml:brushProperty name="fitToCurve" value="1"/>
+    </inkml:brush>
+  </inkml:definitions>
+  <inkml:trace contextRef="#ctx0" brushRef="#br0">0 0,'26'0,"-26"26,26 1,-26 26,0-27,0 0,0 27,0-27,0 1</inkml:trace>
+</inkml:ink>
+</file>
+
+<file path=word/ink/ink31.xml><?xml version="1.0" encoding="utf-8"?>
+<inkml:ink xmlns:inkml="http://www.w3.org/2003/InkML">
+  <inkml:definitions>
+    <inkml:context xml:id="ctx0">
+      <inkml:inkSource xml:id="inkSrc0">
+        <inkml:traceFormat>
+          <inkml:channel name="X" type="integer" max="1366" units="cm"/>
+          <inkml:channel name="Y" type="integer" max="768" units="cm"/>
+        </inkml:traceFormat>
+        <inkml:channelProperties>
+          <inkml:channelProperty channel="X" name="resolution" value="39.7093" units="1/cm"/>
+          <inkml:channelProperty channel="Y" name="resolution" value="39.58763" units="1/cm"/>
+        </inkml:channelProperties>
+      </inkml:inkSource>
+      <inkml:timestamp xml:id="ts0" timeString="2021-03-29T19:30:58.855"/>
+    </inkml:context>
+    <inkml:brush xml:id="br0">
+      <inkml:brushProperty name="width" value="0.06667" units="cm"/>
+      <inkml:brushProperty name="height" value="0.06667" units="cm"/>
+      <inkml:brushProperty name="fitToCurve" value="1"/>
+    </inkml:brush>
+  </inkml:definitions>
+  <inkml:trace contextRef="#ctx0" brushRef="#br0">0 0,'0'26,"26"-26,-26 26,26 27,0-26,-26-1,0 1,0-1,0 1,0-1</inkml:trace>
+</inkml:ink>
+</file>
+
+<file path=word/ink/ink32.xml><?xml version="1.0" encoding="utf-8"?>
+<inkml:ink xmlns:inkml="http://www.w3.org/2003/InkML">
+  <inkml:definitions>
+    <inkml:context xml:id="ctx0">
+      <inkml:inkSource xml:id="inkSrc0">
+        <inkml:traceFormat>
+          <inkml:channel name="X" type="integer" max="1366" units="cm"/>
+          <inkml:channel name="Y" type="integer" max="768" units="cm"/>
+        </inkml:traceFormat>
+        <inkml:channelProperties>
+          <inkml:channelProperty channel="X" name="resolution" value="39.7093" units="1/cm"/>
+          <inkml:channelProperty channel="Y" name="resolution" value="39.58763" units="1/cm"/>
+        </inkml:channelProperties>
+      </inkml:inkSource>
+      <inkml:timestamp xml:id="ts0" timeString="2021-03-29T19:30:57.511"/>
+    </inkml:context>
+    <inkml:brush xml:id="br0">
+      <inkml:brushProperty name="width" value="0.06667" units="cm"/>
+      <inkml:brushProperty name="height" value="0.06667" units="cm"/>
+      <inkml:brushProperty name="fitToCurve" value="1"/>
+    </inkml:brush>
+  </inkml:definitions>
+  <inkml:trace contextRef="#ctx0" brushRef="#br0">0 66,'26'0,"-26"-26,0 0,26 26,0 0,-26 26</inkml:trace>
+</inkml:ink>
+</file>
+
+<file path=word/ink/ink33.xml><?xml version="1.0" encoding="utf-8"?>
+<inkml:ink xmlns:inkml="http://www.w3.org/2003/InkML">
+  <inkml:definitions>
+    <inkml:context xml:id="ctx0">
+      <inkml:inkSource xml:id="inkSrc0">
+        <inkml:traceFormat>
+          <inkml:channel name="X" type="integer" max="1366" units="cm"/>
+          <inkml:channel name="Y" type="integer" max="768" units="cm"/>
+        </inkml:traceFormat>
+        <inkml:channelProperties>
+          <inkml:channelProperty channel="X" name="resolution" value="39.7093" units="1/cm"/>
+          <inkml:channelProperty channel="Y" name="resolution" value="39.58763" units="1/cm"/>
+        </inkml:channelProperties>
+      </inkml:inkSource>
+      <inkml:timestamp xml:id="ts0" timeString="2021-03-29T19:30:56.384"/>
+    </inkml:context>
+    <inkml:brush xml:id="br0">
+      <inkml:brushProperty name="width" value="0.06667" units="cm"/>
+      <inkml:brushProperty name="height" value="0.06667" units="cm"/>
+      <inkml:brushProperty name="fitToCurve" value="1"/>
+    </inkml:brush>
+  </inkml:definitions>
+  <inkml:trace contextRef="#ctx0" brushRef="#br0">0 0,'27'27,"-27"-1,26 1,-26 25,26 1,-26-26,0-1,0 54,0-54,0 27,0-27,0 1,0 26,0 0,0-27</inkml:trace>
+</inkml:ink>
+</file>
+
+<file path=word/ink/ink34.xml><?xml version="1.0" encoding="utf-8"?>
+<inkml:ink xmlns:inkml="http://www.w3.org/2003/InkML">
+  <inkml:definitions>
+    <inkml:context xml:id="ctx0">
+      <inkml:inkSource xml:id="inkSrc0">
+        <inkml:traceFormat>
+          <inkml:channel name="X" type="integer" max="1366" units="cm"/>
+          <inkml:channel name="Y" type="integer" max="768" units="cm"/>
+        </inkml:traceFormat>
+        <inkml:channelProperties>
+          <inkml:channelProperty channel="X" name="resolution" value="39.7093" units="1/cm"/>
+          <inkml:channelProperty channel="Y" name="resolution" value="39.58763" units="1/cm"/>
+        </inkml:channelProperties>
+      </inkml:inkSource>
+      <inkml:timestamp xml:id="ts0" timeString="2021-03-29T19:30:54.911"/>
+    </inkml:context>
+    <inkml:brush xml:id="br0">
+      <inkml:brushProperty name="width" value="0.06667" units="cm"/>
+      <inkml:brushProperty name="height" value="0.06667" units="cm"/>
+      <inkml:brushProperty name="fitToCurve" value="1"/>
+    </inkml:brush>
+  </inkml:definitions>
+  <inkml:trace contextRef="#ctx0" brushRef="#br0">0 82,'0'-27,"0"1,0-1,26 27,0 0,0 0,-26 27</inkml:trace>
+</inkml:ink>
+</file>
+
+<file path=word/ink/ink35.xml><?xml version="1.0" encoding="utf-8"?>
+<inkml:ink xmlns:inkml="http://www.w3.org/2003/InkML">
+  <inkml:definitions>
+    <inkml:context xml:id="ctx0">
+      <inkml:inkSource xml:id="inkSrc0">
+        <inkml:traceFormat>
+          <inkml:channel name="X" type="integer" max="1366" units="cm"/>
+          <inkml:channel name="Y" type="integer" max="768" units="cm"/>
+        </inkml:traceFormat>
+        <inkml:channelProperties>
+          <inkml:channelProperty channel="X" name="resolution" value="39.7093" units="1/cm"/>
+          <inkml:channelProperty channel="Y" name="resolution" value="39.58763" units="1/cm"/>
+        </inkml:channelProperties>
+      </inkml:inkSource>
+      <inkml:timestamp xml:id="ts0" timeString="2021-03-29T19:30:53.639"/>
+    </inkml:context>
+    <inkml:brush xml:id="br0">
+      <inkml:brushProperty name="width" value="0.06667" units="cm"/>
+      <inkml:brushProperty name="height" value="0.06667" units="cm"/>
+      <inkml:brushProperty name="fitToCurve" value="1"/>
+    </inkml:brush>
+  </inkml:definitions>
+  <inkml:trace contextRef="#ctx0" brushRef="#br0">0 0,'27'0,"-1"0,-26 26,27-26,-27 26,0 1,0-1,26-26,-26 27,0-1,27-26,-27 27,0-1,0 1,0-1,0 1,0-1</inkml:trace>
+</inkml:ink>
+</file>
+
+<file path=word/ink/ink36.xml><?xml version="1.0" encoding="utf-8"?>
+<inkml:ink xmlns:inkml="http://www.w3.org/2003/InkML">
+  <inkml:definitions>
+    <inkml:context xml:id="ctx0">
+      <inkml:inkSource xml:id="inkSrc0">
+        <inkml:traceFormat>
+          <inkml:channel name="X" type="integer" max="1366" units="cm"/>
+          <inkml:channel name="Y" type="integer" max="768" units="cm"/>
+        </inkml:traceFormat>
+        <inkml:channelProperties>
+          <inkml:channelProperty channel="X" name="resolution" value="39.7093" units="1/cm"/>
+          <inkml:channelProperty channel="Y" name="resolution" value="39.58763" units="1/cm"/>
+        </inkml:channelProperties>
+      </inkml:inkSource>
+      <inkml:timestamp xml:id="ts0" timeString="2021-03-29T19:30:52.039"/>
+    </inkml:context>
+    <inkml:brush xml:id="br0">
+      <inkml:brushProperty name="width" value="0.06667" units="cm"/>
+      <inkml:brushProperty name="height" value="0.06667" units="cm"/>
+      <inkml:brushProperty name="fitToCurve" value="1"/>
+    </inkml:brush>
+  </inkml:definitions>
+  <inkml:trace contextRef="#ctx0" brushRef="#br0">0 52,'26'0,"0"0,-26-26,0 0,26 26</inkml:trace>
+</inkml:ink>
+</file>
+
+<file path=word/ink/ink37.xml><?xml version="1.0" encoding="utf-8"?>
+<inkml:ink xmlns:inkml="http://www.w3.org/2003/InkML">
+  <inkml:definitions>
+    <inkml:context xml:id="ctx0">
+      <inkml:inkSource xml:id="inkSrc0">
+        <inkml:traceFormat>
+          <inkml:channel name="X" type="integer" max="1366" units="cm"/>
+          <inkml:channel name="Y" type="integer" max="768" units="cm"/>
+        </inkml:traceFormat>
+        <inkml:channelProperties>
+          <inkml:channelProperty channel="X" name="resolution" value="39.7093" units="1/cm"/>
+          <inkml:channelProperty channel="Y" name="resolution" value="39.58763" units="1/cm"/>
+        </inkml:channelProperties>
+      </inkml:inkSource>
+      <inkml:timestamp xml:id="ts0" timeString="2021-03-29T19:30:50.943"/>
+    </inkml:context>
+    <inkml:brush xml:id="br0">
+      <inkml:brushProperty name="width" value="0.06667" units="cm"/>
+      <inkml:brushProperty name="height" value="0.06667" units="cm"/>
+      <inkml:brushProperty name="fitToCurve" value="1"/>
+    </inkml:brush>
+  </inkml:definitions>
+  <inkml:trace contextRef="#ctx0" brushRef="#br0">0 0,'52'26,"-52"1,0 25,0-25,0-1,0 1,0-1,26 0,-26 1</inkml:trace>
+</inkml:ink>
+</file>
+
+<file path=word/ink/ink38.xml><?xml version="1.0" encoding="utf-8"?>
+<inkml:ink xmlns:inkml="http://www.w3.org/2003/InkML">
+  <inkml:definitions>
+    <inkml:context xml:id="ctx0">
+      <inkml:inkSource xml:id="inkSrc0">
+        <inkml:traceFormat>
+          <inkml:channel name="X" type="integer" max="1366" units="cm"/>
+          <inkml:channel name="Y" type="integer" max="768" units="cm"/>
+        </inkml:traceFormat>
+        <inkml:channelProperties>
+          <inkml:channelProperty channel="X" name="resolution" value="39.7093" units="1/cm"/>
+          <inkml:channelProperty channel="Y" name="resolution" value="39.58763" units="1/cm"/>
+        </inkml:channelProperties>
+      </inkml:inkSource>
+      <inkml:timestamp xml:id="ts0" timeString="2021-03-29T19:30:49.535"/>
+    </inkml:context>
+    <inkml:brush xml:id="br0">
+      <inkml:brushProperty name="width" value="0.06667" units="cm"/>
+      <inkml:brushProperty name="height" value="0.06667" units="cm"/>
+      <inkml:brushProperty name="fitToCurve" value="1"/>
+    </inkml:brush>
+  </inkml:definitions>
+  <inkml:trace contextRef="#ctx0" brushRef="#br0">0 0,'26'0,"-26"26,26 0</inkml:trace>
+</inkml:ink>
+</file>
+
+<file path=word/ink/ink39.xml><?xml version="1.0" encoding="utf-8"?>
+<inkml:ink xmlns:inkml="http://www.w3.org/2003/InkML">
+  <inkml:definitions>
+    <inkml:context xml:id="ctx0">
+      <inkml:inkSource xml:id="inkSrc0">
+        <inkml:traceFormat>
+          <inkml:channel name="X" type="integer" max="1366" units="cm"/>
+          <inkml:channel name="Y" type="integer" max="768" units="cm"/>
+        </inkml:traceFormat>
+        <inkml:channelProperties>
+          <inkml:channelProperty channel="X" name="resolution" value="39.7093" units="1/cm"/>
+          <inkml:channelProperty channel="Y" name="resolution" value="39.58763" units="1/cm"/>
+        </inkml:channelProperties>
+      </inkml:inkSource>
+      <inkml:timestamp xml:id="ts0" timeString="2021-03-29T19:30:47.879"/>
+    </inkml:context>
+    <inkml:brush xml:id="br0">
+      <inkml:brushProperty name="width" value="0.06667" units="cm"/>
+      <inkml:brushProperty name="height" value="0.06667" units="cm"/>
+      <inkml:brushProperty name="fitToCurve" value="1"/>
+    </inkml:brush>
+  </inkml:definitions>
+  <inkml:trace contextRef="#ctx0" brushRef="#br0">0 0,'0'26,"0"1,0-1,0 0,0 1,0-1,0 0,0 1,0-1,0 0,0 1,0-1,27-26,-27 26,0 1</inkml:trace>
+</inkml:ink>
+</file>
+
+<file path=word/ink/ink4.xml><?xml version="1.0" encoding="utf-8"?>
+<inkml:ink xmlns:inkml="http://www.w3.org/2003/InkML">
+  <inkml:definitions>
+    <inkml:context xml:id="ctx0">
+      <inkml:inkSource xml:id="inkSrc0">
+        <inkml:traceFormat>
+          <inkml:channel name="X" type="integer" max="1366" units="cm"/>
+          <inkml:channel name="Y" type="integer" max="768" units="cm"/>
+        </inkml:traceFormat>
+        <inkml:channelProperties>
+          <inkml:channelProperty channel="X" name="resolution" value="39.7093" units="1/cm"/>
+          <inkml:channelProperty channel="Y" name="resolution" value="39.58763" units="1/cm"/>
+        </inkml:channelProperties>
+      </inkml:inkSource>
+      <inkml:timestamp xml:id="ts0" timeString="2021-03-29T19:30:37.159"/>
+    </inkml:context>
+    <inkml:brush xml:id="br0">
+      <inkml:brushProperty name="width" value="0.06667" units="cm"/>
+      <inkml:brushProperty name="height" value="0.06667" units="cm"/>
+      <inkml:brushProperty name="fitToCurve" value="1"/>
+    </inkml:brush>
+  </inkml:definitions>
+  <inkml:trace contextRef="#ctx0" brushRef="#br0">0 54,'0'-27,"0"1,26 26,0 0,-26 26</inkml:trace>
+</inkml:ink>
+</file>
+
+<file path=word/ink/ink5.xml><?xml version="1.0" encoding="utf-8"?>
+<inkml:ink xmlns:inkml="http://www.w3.org/2003/InkML">
+  <inkml:definitions>
+    <inkml:context xml:id="ctx0">
+      <inkml:inkSource xml:id="inkSrc0">
+        <inkml:traceFormat>
+          <inkml:channel name="X" type="integer" max="1366" units="cm"/>
+          <inkml:channel name="Y" type="integer" max="768" units="cm"/>
+        </inkml:traceFormat>
+        <inkml:channelProperties>
+          <inkml:channelProperty channel="X" name="resolution" value="39.7093" units="1/cm"/>
+          <inkml:channelProperty channel="Y" name="resolution" value="39.58763" units="1/cm"/>
+        </inkml:channelProperties>
+      </inkml:inkSource>
+      <inkml:timestamp xml:id="ts0" timeString="2021-03-29T19:30:35.911"/>
+    </inkml:context>
+    <inkml:brush xml:id="br0">
+      <inkml:brushProperty name="width" value="0.06667" units="cm"/>
+      <inkml:brushProperty name="height" value="0.06667" units="cm"/>
+      <inkml:brushProperty name="fitToCurve" value="1"/>
+    </inkml:brush>
+  </inkml:definitions>
+  <inkml:trace contextRef="#ctx0" brushRef="#br0">0 0,'26'0,"-26"53,0-26,0-1,0 1,0-1,0 1,0-1,0 1</inkml:trace>
+</inkml:ink>
+</file>
+
+<file path=word/ink/ink6.xml><?xml version="1.0" encoding="utf-8"?>
+<inkml:ink xmlns:inkml="http://www.w3.org/2003/InkML">
+  <inkml:definitions>
+    <inkml:context xml:id="ctx0">
+      <inkml:inkSource xml:id="inkSrc0">
+        <inkml:traceFormat>
+          <inkml:channel name="X" type="integer" max="1366" units="cm"/>
+          <inkml:channel name="Y" type="integer" max="768" units="cm"/>
+        </inkml:traceFormat>
+        <inkml:channelProperties>
+          <inkml:channelProperty channel="X" name="resolution" value="39.7093" units="1/cm"/>
+          <inkml:channelProperty channel="Y" name="resolution" value="39.58763" units="1/cm"/>
+        </inkml:channelProperties>
+      </inkml:inkSource>
+      <inkml:timestamp xml:id="ts0" timeString="2021-03-29T19:30:34.135"/>
+    </inkml:context>
+    <inkml:brush xml:id="br0">
+      <inkml:brushProperty name="width" value="0.06667" units="cm"/>
+      <inkml:brushProperty name="height" value="0.06667" units="cm"/>
+      <inkml:brushProperty name="fitToCurve" value="1"/>
+    </inkml:brush>
+  </inkml:definitions>
+  <inkml:trace contextRef="#ctx0" brushRef="#br0">0 79,'0'-26,"0"-1,0 1,27 26,-27 26,26 1,0-27</inkml:trace>
+</inkml:ink>
+</file>
+
+<file path=word/ink/ink7.xml><?xml version="1.0" encoding="utf-8"?>
+<inkml:ink xmlns:inkml="http://www.w3.org/2003/InkML">
+  <inkml:definitions>
+    <inkml:context xml:id="ctx0">
+      <inkml:inkSource xml:id="inkSrc0">
+        <inkml:traceFormat>
+          <inkml:channel name="X" type="integer" max="1366" units="cm"/>
+          <inkml:channel name="Y" type="integer" max="768" units="cm"/>
+        </inkml:traceFormat>
+        <inkml:channelProperties>
+          <inkml:channelProperty channel="X" name="resolution" value="39.7093" units="1/cm"/>
+          <inkml:channelProperty channel="Y" name="resolution" value="39.58763" units="1/cm"/>
+        </inkml:channelProperties>
+      </inkml:inkSource>
+      <inkml:timestamp xml:id="ts0" timeString="2021-03-29T19:30:32.743"/>
+    </inkml:context>
+    <inkml:brush xml:id="br0">
+      <inkml:brushProperty name="width" value="0.06667" units="cm"/>
+      <inkml:brushProperty name="height" value="0.06667" units="cm"/>
+      <inkml:brushProperty name="fitToCurve" value="1"/>
+    </inkml:brush>
+  </inkml:definitions>
+  <inkml:trace contextRef="#ctx0" brushRef="#br0">0 0,'0'27,"0"-1,0 0,0 1,0-1,26-26,-26 53,0-27,0 1,0-1</inkml:trace>
+</inkml:ink>
+</file>
+
+<file path=word/ink/ink8.xml><?xml version="1.0" encoding="utf-8"?>
+<inkml:ink xmlns:inkml="http://www.w3.org/2003/InkML">
+  <inkml:definitions>
+    <inkml:context xml:id="ctx0">
+      <inkml:inkSource xml:id="inkSrc0">
+        <inkml:traceFormat>
+          <inkml:channel name="X" type="integer" max="1366" units="cm"/>
+          <inkml:channel name="Y" type="integer" max="768" units="cm"/>
+        </inkml:traceFormat>
+        <inkml:channelProperties>
+          <inkml:channelProperty channel="X" name="resolution" value="39.7093" units="1/cm"/>
+          <inkml:channelProperty channel="Y" name="resolution" value="39.58763" units="1/cm"/>
+        </inkml:channelProperties>
+      </inkml:inkSource>
+      <inkml:timestamp xml:id="ts0" timeString="2021-03-29T19:30:31.007"/>
+    </inkml:context>
+    <inkml:brush xml:id="br0">
+      <inkml:brushProperty name="width" value="0.06667" units="cm"/>
+      <inkml:brushProperty name="height" value="0.06667" units="cm"/>
+      <inkml:brushProperty name="fitToCurve" value="1"/>
+    </inkml:brush>
+  </inkml:definitions>
+  <inkml:trace contextRef="#ctx0" brushRef="#br0">27 79,'26'0,"-1"26,-25 0,-51-26,51-26,-26 26,26-26,0 0,0-1,0 1</inkml:trace>
+</inkml:ink>
+</file>
+
+<file path=word/ink/ink9.xml><?xml version="1.0" encoding="utf-8"?>
+<inkml:ink xmlns:inkml="http://www.w3.org/2003/InkML">
+  <inkml:definitions>
+    <inkml:context xml:id="ctx0">
+      <inkml:inkSource xml:id="inkSrc0">
+        <inkml:traceFormat>
+          <inkml:channel name="X" type="integer" max="1366" units="cm"/>
+          <inkml:channel name="Y" type="integer" max="768" units="cm"/>
+        </inkml:traceFormat>
+        <inkml:channelProperties>
+          <inkml:channelProperty channel="X" name="resolution" value="39.7093" units="1/cm"/>
+          <inkml:channelProperty channel="Y" name="resolution" value="39.58763" units="1/cm"/>
+        </inkml:channelProperties>
+      </inkml:inkSource>
+      <inkml:timestamp xml:id="ts0" timeString="2021-03-29T19:30:29.064"/>
+    </inkml:context>
+    <inkml:brush xml:id="br0">
+      <inkml:brushProperty name="width" value="0.06667" units="cm"/>
+      <inkml:brushProperty name="height" value="0.06667" units="cm"/>
+      <inkml:brushProperty name="fitToCurve" value="1"/>
+    </inkml:brush>
+  </inkml:definitions>
+  <inkml:trace contextRef="#ctx0" brushRef="#br0">0 26,'0'-26</inkml:trace>
+</inkml:ink>
+</file>
+
 <file path=word/theme/theme1.xml><?xml version="1.0" encoding="utf-8"?>
 <a:theme xmlns:a="http://schemas.openxmlformats.org/drawingml/2006/main" name="Office Theme">
   <a:themeElements>
@@ -6264,4 +9232,16 @@
   </a:objectDefaults>
   <a:extraClrSchemeLst/>
 </a:theme>
+</file>
+
+<file path=customXml/item1.xml><?xml version="1.0" encoding="utf-8"?>
+<b:Sources xmlns:b="http://schemas.openxmlformats.org/officeDocument/2006/bibliography" xmlns="http://schemas.openxmlformats.org/officeDocument/2006/bibliography" SelectedStyle="\APA.XSL" StyleName="APA"/>
+</file>
+
+<file path=customXml/itemProps1.xml><?xml version="1.0" encoding="utf-8"?>
+<ds:datastoreItem xmlns:ds="http://schemas.openxmlformats.org/officeDocument/2006/customXml" ds:itemID="{236F957F-700E-450E-A17A-3EA61B7CE114}">
+  <ds:schemaRefs>
+    <ds:schemaRef ds:uri="http://schemas.openxmlformats.org/officeDocument/2006/bibliography"/>
+  </ds:schemaRefs>
+</ds:datastoreItem>
 </file>
</xml_diff>